<commit_message>
Updated doc model description
</commit_message>
<xml_diff>
--- a/Population_dynamics_methods.docx
+++ b/Population_dynamics_methods.docx
@@ -119,7 +119,7 @@
         <w:jc w:val="center"/>
       </w:pPr>
       <w:r>
-        <w:t>April 20, 2022</w:t>
+        <w:t>Version 1.0.2</w:t>
       </w:r>
     </w:p>
     <w:p>
@@ -131,6 +131,12 @@
       <w:pPr>
         <w:jc w:val="center"/>
       </w:pPr>
+      <w:r>
+        <w:t>July 7</w:t>
+      </w:r>
+      <w:r>
+        <w:t>, 2022</w:t>
+      </w:r>
     </w:p>
     <w:p>
       <w:pPr>
@@ -1002,43 +1008,7 @@
         <w:fldChar w:fldCharType="end"/>
       </w:r>
       <w:r>
-        <w:t>. T</w:t>
-      </w:r>
-      <w:r>
-        <w:t xml:space="preserve">his framework is </w:t>
-      </w:r>
-      <w:r>
-        <w:t>typically used to</w:t>
-      </w:r>
-      <w:r>
-        <w:t xml:space="preserve"> quantify trade-offs among competing management strategies </w:t>
-      </w:r>
-      <w:r>
-        <w:t xml:space="preserve">or management options </w:t>
-      </w:r>
-      <w:r>
-        <w:t xml:space="preserve">in terms of expected achievement of </w:t>
-      </w:r>
-      <w:r>
-        <w:t xml:space="preserve">fishery </w:t>
-      </w:r>
-      <w:r>
-        <w:t xml:space="preserve">management objectives. These trade-offs emerge from modeling results that are obtained from analysis methods like management strategy evaluation (MSE) or population dynamics </w:t>
-      </w:r>
-      <w:r>
-        <w:t>projection</w:t>
-      </w:r>
-      <w:r>
-        <w:t xml:space="preserve">. </w:t>
-      </w:r>
-      <w:r>
-        <w:t>Calculation of trade-offs</w:t>
-      </w:r>
-      <w:r>
-        <w:t xml:space="preserve"> can play a meaningful role in supporting the development fishery management plans and fishery rule making.</w:t>
-      </w:r>
-      <w:r>
-        <w:t xml:space="preserve"> </w:t>
+        <w:t xml:space="preserve">. This framework is typically used to quantify trade-offs among competing management strategies or management options in terms of expected achievement of fishery management objectives. These trade-offs emerge from modeling results that are obtained from analysis methods like management strategy evaluation (MSE) or population dynamics projection. Calculation of trade-offs can play a meaningful role in supporting the development fishery management plans and fishery rule making. </w:t>
       </w:r>
       <w:r>
         <w:rPr>
@@ -1448,7 +1418,7 @@
             <m:sSubPr>
               <m:ctrlPr>
                 <w:rPr>
-                  <w:rFonts w:ascii="Cambria Math"/>
+                  <w:rFonts w:ascii="Cambria Math" w:hAnsi="Cambria Math"/>
                   <w:i/>
                 </w:rPr>
               </m:ctrlPr>
@@ -1480,7 +1450,7 @@
             <m:sSubPr>
               <m:ctrlPr>
                 <w:rPr>
-                  <w:rFonts w:ascii="Cambria Math"/>
+                  <w:rFonts w:ascii="Cambria Math" w:hAnsi="Cambria Math"/>
                   <w:i/>
                 </w:rPr>
               </m:ctrlPr>
@@ -1506,7 +1476,7 @@
             <m:sSubPr>
               <m:ctrlPr>
                 <w:rPr>
-                  <w:rFonts w:ascii="Cambria Math"/>
+                  <w:rFonts w:ascii="Cambria Math" w:hAnsi="Cambria Math"/>
                   <w:i/>
                 </w:rPr>
               </m:ctrlPr>
@@ -1545,14 +1515,27 @@
       <w:r>
         <w:t xml:space="preserve">( </w:t>
       </w:r>
-      <w:fldSimple w:instr=" SEQ ( \* ARABIC ">
-        <w:r>
-          <w:rPr>
-            <w:noProof/>
-          </w:rPr>
-          <w:t>1</w:t>
-        </w:r>
-      </w:fldSimple>
+      <w:r>
+        <w:fldChar w:fldCharType="begin"/>
+      </w:r>
+      <w:r>
+        <w:instrText xml:space="preserve"> SEQ ( \* ARABIC </w:instrText>
+      </w:r>
+      <w:r>
+        <w:fldChar w:fldCharType="separate"/>
+      </w:r>
+      <w:r>
+        <w:rPr>
+          <w:noProof/>
+        </w:rPr>
+        <w:t>1</w:t>
+      </w:r>
+      <w:r>
+        <w:rPr>
+          <w:noProof/>
+        </w:rPr>
+        <w:fldChar w:fldCharType="end"/>
+      </w:r>
       <w:r>
         <w:t>)</w:t>
       </w:r>
@@ -1592,7 +1575,7 @@
             <m:sSubPr>
               <m:ctrlPr>
                 <w:rPr>
-                  <w:rFonts w:ascii="Cambria Math"/>
+                  <w:rFonts w:ascii="Cambria Math" w:hAnsi="Cambria Math"/>
                   <w:i/>
                 </w:rPr>
               </m:ctrlPr>
@@ -1624,7 +1607,7 @@
             <m:sSubPr>
               <m:ctrlPr>
                 <w:rPr>
-                  <w:rFonts w:ascii="Cambria Math"/>
+                  <w:rFonts w:ascii="Cambria Math" w:hAnsi="Cambria Math"/>
                   <w:i/>
                 </w:rPr>
               </m:ctrlPr>
@@ -1650,7 +1633,7 @@
             <m:dPr>
               <m:ctrlPr>
                 <w:rPr>
-                  <w:rFonts w:ascii="Cambria Math"/>
+                  <w:rFonts w:ascii="Cambria Math" w:hAnsi="Cambria Math"/>
                   <w:i/>
                 </w:rPr>
               </m:ctrlPr>
@@ -1660,7 +1643,7 @@
                 <m:sSubPr>
                   <m:ctrlPr>
                     <w:rPr>
-                      <w:rFonts w:ascii="Cambria Math"/>
+                      <w:rFonts w:ascii="Cambria Math" w:hAnsi="Cambria Math"/>
                       <w:i/>
                     </w:rPr>
                   </m:ctrlPr>
@@ -1686,7 +1669,7 @@
                 <m:sSubPr>
                   <m:ctrlPr>
                     <w:rPr>
-                      <w:rFonts w:ascii="Cambria Math"/>
+                      <w:rFonts w:ascii="Cambria Math" w:hAnsi="Cambria Math"/>
                       <w:i/>
                     </w:rPr>
                   </m:ctrlPr>
@@ -1732,7 +1715,7 @@
                   <m:supHide m:val="1"/>
                   <m:ctrlPr>
                     <w:rPr>
-                      <w:rFonts w:ascii="Cambria Math"/>
+                      <w:rFonts w:ascii="Cambria Math" w:hAnsi="Cambria Math"/>
                       <w:i/>
                     </w:rPr>
                   </m:ctrlPr>
@@ -1763,7 +1746,7 @@
                     <m:sSubPr>
                       <m:ctrlPr>
                         <w:rPr>
-                          <w:rFonts w:ascii="Cambria Math"/>
+                          <w:rFonts w:ascii="Cambria Math" w:hAnsi="Cambria Math"/>
                           <w:i/>
                         </w:rPr>
                       </m:ctrlPr>
@@ -1789,7 +1772,7 @@
                     <m:sSubPr>
                       <m:ctrlPr>
                         <w:rPr>
-                          <w:rFonts w:ascii="Cambria Math"/>
+                          <w:rFonts w:ascii="Cambria Math" w:hAnsi="Cambria Math"/>
                           <w:i/>
                         </w:rPr>
                       </m:ctrlPr>
@@ -1823,20 +1806,8 @@
                       </m:r>
                     </m:sub>
                   </m:sSub>
-                  <m:ctrlPr>
-                    <w:rPr>
-                      <w:rFonts w:ascii="Cambria Math" w:hAnsi="Cambria Math"/>
-                      <w:i/>
-                    </w:rPr>
-                  </m:ctrlPr>
                 </m:e>
               </m:nary>
-              <m:ctrlPr>
-                <w:rPr>
-                  <w:rFonts w:ascii="Cambria Math" w:hAnsi="Cambria Math"/>
-                  <w:i/>
-                </w:rPr>
-              </m:ctrlPr>
             </m:e>
           </m:d>
           <m:r>
@@ -1856,14 +1827,27 @@
       <w:r>
         <w:t xml:space="preserve">( </w:t>
       </w:r>
-      <w:fldSimple w:instr=" SEQ ( \* ARABIC ">
-        <w:r>
-          <w:rPr>
-            <w:noProof/>
-          </w:rPr>
-          <w:t>2</w:t>
-        </w:r>
-      </w:fldSimple>
+      <w:r>
+        <w:fldChar w:fldCharType="begin"/>
+      </w:r>
+      <w:r>
+        <w:instrText xml:space="preserve"> SEQ ( \* ARABIC </w:instrText>
+      </w:r>
+      <w:r>
+        <w:fldChar w:fldCharType="separate"/>
+      </w:r>
+      <w:r>
+        <w:rPr>
+          <w:noProof/>
+        </w:rPr>
+        <w:t>2</w:t>
+      </w:r>
+      <w:r>
+        <w:rPr>
+          <w:noProof/>
+        </w:rPr>
+        <w:fldChar w:fldCharType="end"/>
+      </w:r>
       <w:r>
         <w:t>)</w:t>
       </w:r>
@@ -1910,10 +1894,10 @@
             <v:path o:extrusionok="f" gradientshapeok="t" o:connecttype="rect"/>
             <o:lock v:ext="edit" aspectratio="t"/>
           </v:shapetype>
-          <v:shape id="_x0000_i1027" type="#_x0000_t75" style="width:12.6pt;height:18pt" o:ole="">
+          <v:shape id="_x0000_i1025" type="#_x0000_t75" style="width:12.6pt;height:18pt" o:ole="">
             <v:imagedata r:id="rId9" o:title=""/>
           </v:shape>
-          <o:OLEObject Type="Embed" ProgID="Equation.DSMT4" ShapeID="_x0000_i1027" DrawAspect="Content" ObjectID="_1711973607" r:id="rId10"/>
+          <o:OLEObject Type="Embed" ProgID="Equation.DSMT4" ShapeID="_x0000_i1025" DrawAspect="Content" ObjectID="_1718711646" r:id="rId10"/>
         </w:object>
       </w:r>
       <w:r>
@@ -1944,10 +1928,10 @@
           <w:szCs w:val="24"/>
         </w:rPr>
         <w:object w:dxaOrig="260" w:dyaOrig="360" w14:anchorId="4E8F54AD">
-          <v:shape id="_x0000_i1028" type="#_x0000_t75" style="width:12.6pt;height:18pt" o:ole="">
+          <v:shape id="_x0000_i1026" type="#_x0000_t75" style="width:12.6pt;height:18pt" o:ole="">
             <v:imagedata r:id="rId11" o:title=""/>
           </v:shape>
-          <o:OLEObject Type="Embed" ProgID="Equation.DSMT4" ShapeID="_x0000_i1028" DrawAspect="Content" ObjectID="_1711973608" r:id="rId12"/>
+          <o:OLEObject Type="Embed" ProgID="Equation.DSMT4" ShapeID="_x0000_i1026" DrawAspect="Content" ObjectID="_1718711647" r:id="rId12"/>
         </w:object>
       </w:r>
       <w:r>
@@ -1998,10 +1982,10 @@
           <w:szCs w:val="24"/>
         </w:rPr>
         <w:object w:dxaOrig="420" w:dyaOrig="360" w14:anchorId="6BB03D32">
-          <v:shape id="_x0000_i1029" type="#_x0000_t75" style="width:21pt;height:18pt" o:ole="">
+          <v:shape id="_x0000_i1027" type="#_x0000_t75" style="width:21pt;height:18pt" o:ole="">
             <v:imagedata r:id="rId13" o:title=""/>
           </v:shape>
-          <o:OLEObject Type="Embed" ProgID="Equation.DSMT4" ShapeID="_x0000_i1029" DrawAspect="Content" ObjectID="_1711973609" r:id="rId14"/>
+          <o:OLEObject Type="Embed" ProgID="Equation.DSMT4" ShapeID="_x0000_i1027" DrawAspect="Content" ObjectID="_1718711648" r:id="rId14"/>
         </w:object>
       </w:r>
       <w:r>
@@ -2033,10 +2017,10 @@
           <w:szCs w:val="24"/>
         </w:rPr>
         <w:object w:dxaOrig="580" w:dyaOrig="380" w14:anchorId="6328AAE3">
-          <v:shape id="_x0000_i1030" type="#_x0000_t75" style="width:29.4pt;height:18.6pt" o:ole="">
+          <v:shape id="_x0000_i1028" type="#_x0000_t75" style="width:29.4pt;height:18.6pt" o:ole="">
             <v:imagedata r:id="rId15" o:title=""/>
           </v:shape>
-          <o:OLEObject Type="Embed" ProgID="Equation.DSMT4" ShapeID="_x0000_i1030" DrawAspect="Content" ObjectID="_1711973610" r:id="rId16"/>
+          <o:OLEObject Type="Embed" ProgID="Equation.DSMT4" ShapeID="_x0000_i1028" DrawAspect="Content" ObjectID="_1718711649" r:id="rId16"/>
         </w:object>
       </w:r>
       <w:r>
@@ -2053,10 +2037,10 @@
           <w:szCs w:val="24"/>
         </w:rPr>
         <w:object w:dxaOrig="460" w:dyaOrig="380" w14:anchorId="2A30ACE5">
-          <v:shape id="_x0000_i1031" type="#_x0000_t75" style="width:23.4pt;height:18.6pt" o:ole="">
+          <v:shape id="_x0000_i1029" type="#_x0000_t75" style="width:23.4pt;height:18.6pt" o:ole="">
             <v:imagedata r:id="rId17" o:title=""/>
           </v:shape>
-          <o:OLEObject Type="Embed" ProgID="Equation.DSMT4" ShapeID="_x0000_i1031" DrawAspect="Content" ObjectID="_1711973611" r:id="rId18"/>
+          <o:OLEObject Type="Embed" ProgID="Equation.DSMT4" ShapeID="_x0000_i1029" DrawAspect="Content" ObjectID="_1718711650" r:id="rId18"/>
         </w:object>
       </w:r>
       <w:r>
@@ -2279,7 +2263,7 @@
             <m:sSubPr>
               <m:ctrlPr>
                 <w:rPr>
-                  <w:rFonts w:ascii="Cambria Math"/>
+                  <w:rFonts w:ascii="Cambria Math" w:hAnsi="Cambria Math"/>
                   <w:i/>
                 </w:rPr>
               </m:ctrlPr>
@@ -2323,7 +2307,7 @@
             <m:sSubPr>
               <m:ctrlPr>
                 <w:rPr>
-                  <w:rFonts w:ascii="Cambria Math"/>
+                  <w:rFonts w:ascii="Cambria Math" w:hAnsi="Cambria Math"/>
                   <w:i/>
                 </w:rPr>
               </m:ctrlPr>
@@ -2365,14 +2349,27 @@
       <w:r>
         <w:t xml:space="preserve">( </w:t>
       </w:r>
-      <w:fldSimple w:instr=" SEQ ( \* ARABIC ">
-        <w:r>
-          <w:rPr>
-            <w:noProof/>
-          </w:rPr>
-          <w:t>3</w:t>
-        </w:r>
-      </w:fldSimple>
+      <w:r>
+        <w:fldChar w:fldCharType="begin"/>
+      </w:r>
+      <w:r>
+        <w:instrText xml:space="preserve"> SEQ ( \* ARABIC </w:instrText>
+      </w:r>
+      <w:r>
+        <w:fldChar w:fldCharType="separate"/>
+      </w:r>
+      <w:r>
+        <w:rPr>
+          <w:noProof/>
+        </w:rPr>
+        <w:t>3</w:t>
+      </w:r>
+      <w:r>
+        <w:rPr>
+          <w:noProof/>
+        </w:rPr>
+        <w:fldChar w:fldCharType="end"/>
+      </w:r>
       <w:r>
         <w:t>)</w:t>
       </w:r>
@@ -2400,10 +2397,10 @@
           <w:szCs w:val="24"/>
         </w:rPr>
         <w:object w:dxaOrig="300" w:dyaOrig="360" w14:anchorId="5AC37DBF">
-          <v:shape id="_x0000_i1033" type="#_x0000_t75" style="width:15pt;height:18pt" o:ole="">
+          <v:shape id="_x0000_i1030" type="#_x0000_t75" style="width:15pt;height:18pt" o:ole="">
             <v:imagedata r:id="rId19" o:title=""/>
           </v:shape>
-          <o:OLEObject Type="Embed" ProgID="Equation.DSMT4" ShapeID="_x0000_i1033" DrawAspect="Content" ObjectID="_1711973612" r:id="rId20"/>
+          <o:OLEObject Type="Embed" ProgID="Equation.DSMT4" ShapeID="_x0000_i1030" DrawAspect="Content" ObjectID="_1718711651" r:id="rId20"/>
         </w:object>
       </w:r>
       <w:r>
@@ -2459,10 +2456,10 @@
           <w:szCs w:val="24"/>
         </w:rPr>
         <w:object w:dxaOrig="2240" w:dyaOrig="2200" w14:anchorId="18BBEF31">
-          <v:shape id="_x0000_i1034" type="#_x0000_t75" style="width:111.6pt;height:110.4pt" o:ole="">
+          <v:shape id="_x0000_i1031" type="#_x0000_t75" style="width:111.6pt;height:110.4pt" o:ole="">
             <v:imagedata r:id="rId21" o:title=""/>
           </v:shape>
-          <o:OLEObject Type="Embed" ProgID="Equation.DSMT4" ShapeID="_x0000_i1034" DrawAspect="Content" ObjectID="_1711973613" r:id="rId22"/>
+          <o:OLEObject Type="Embed" ProgID="Equation.DSMT4" ShapeID="_x0000_i1031" DrawAspect="Content" ObjectID="_1718711652" r:id="rId22"/>
         </w:object>
       </w:r>
       <w:r>
@@ -2496,10 +2493,10 @@
           <w:szCs w:val="24"/>
         </w:rPr>
         <w:object w:dxaOrig="220" w:dyaOrig="260" w14:anchorId="7CD3E65E">
-          <v:shape id="_x0000_i1035" type="#_x0000_t75" style="width:11.4pt;height:12.6pt" o:ole="">
+          <v:shape id="_x0000_i1032" type="#_x0000_t75" style="width:11.4pt;height:12.6pt" o:ole="">
             <v:imagedata r:id="rId23" o:title=""/>
           </v:shape>
-          <o:OLEObject Type="Embed" ProgID="Equation.DSMT4" ShapeID="_x0000_i1035" DrawAspect="Content" ObjectID="_1711973614" r:id="rId24"/>
+          <o:OLEObject Type="Embed" ProgID="Equation.DSMT4" ShapeID="_x0000_i1032" DrawAspect="Content" ObjectID="_1718711653" r:id="rId24"/>
         </w:object>
       </w:r>
       <w:r>
@@ -2543,7 +2540,7 @@
             <m:dPr>
               <m:ctrlPr>
                 <w:rPr>
-                  <w:rFonts w:ascii="Cambria Math"/>
+                  <w:rFonts w:ascii="Cambria Math" w:hAnsi="Cambria Math"/>
                   <w:i/>
                 </w:rPr>
               </m:ctrlPr>
@@ -2561,7 +2558,7 @@
                   </m:mcs>
                   <m:ctrlPr>
                     <w:rPr>
-                      <w:rFonts w:ascii="Cambria Math"/>
+                      <w:rFonts w:ascii="Cambria Math" w:hAnsi="Cambria Math"/>
                       <w:i/>
                     </w:rPr>
                   </m:ctrlPr>
@@ -2572,7 +2569,7 @@
                       <m:sSubPr>
                         <m:ctrlPr>
                           <w:rPr>
-                            <w:rFonts w:ascii="Cambria Math"/>
+                            <w:rFonts w:ascii="Cambria Math" w:hAnsi="Cambria Math"/>
                             <w:i/>
                           </w:rPr>
                         </m:ctrlPr>
@@ -2600,7 +2597,7 @@
                       <m:sSubPr>
                         <m:ctrlPr>
                           <w:rPr>
-                            <w:rFonts w:ascii="Cambria Math"/>
+                            <w:rFonts w:ascii="Cambria Math" w:hAnsi="Cambria Math"/>
                             <w:i/>
                           </w:rPr>
                         </m:ctrlPr>
@@ -2630,7 +2627,7 @@
                       <m:sSubPr>
                         <m:ctrlPr>
                           <w:rPr>
-                            <w:rFonts w:ascii="Cambria Math"/>
+                            <w:rFonts w:ascii="Cambria Math" w:hAnsi="Cambria Math"/>
                             <w:i/>
                           </w:rPr>
                         </m:ctrlPr>
@@ -2658,7 +2655,7 @@
                       <m:sSubPr>
                         <m:ctrlPr>
                           <w:rPr>
-                            <w:rFonts w:ascii="Cambria Math"/>
+                            <w:rFonts w:ascii="Cambria Math" w:hAnsi="Cambria Math"/>
                             <w:i/>
                           </w:rPr>
                         </m:ctrlPr>
@@ -2680,21 +2677,9 @@
                         </m:r>
                       </m:sub>
                     </m:sSub>
-                    <m:ctrlPr>
-                      <w:rPr>
-                        <w:rFonts w:ascii="Cambria Math" w:hAnsi="Cambria Math"/>
-                        <w:i/>
-                      </w:rPr>
-                    </m:ctrlPr>
                   </m:e>
                 </m:mr>
               </m:m>
-              <m:ctrlPr>
-                <w:rPr>
-                  <w:rFonts w:ascii="Cambria Math" w:hAnsi="Cambria Math"/>
-                  <w:i/>
-                </w:rPr>
-              </m:ctrlPr>
             </m:e>
           </m:d>
           <m:r>
@@ -2714,14 +2699,27 @@
       <w:r>
         <w:t xml:space="preserve">( </w:t>
       </w:r>
-      <w:fldSimple w:instr=" SEQ ( \* ARABIC ">
-        <w:r>
-          <w:rPr>
-            <w:noProof/>
-          </w:rPr>
-          <w:t>4</w:t>
-        </w:r>
-      </w:fldSimple>
+      <w:r>
+        <w:fldChar w:fldCharType="begin"/>
+      </w:r>
+      <w:r>
+        <w:instrText xml:space="preserve"> SEQ ( \* ARABIC </w:instrText>
+      </w:r>
+      <w:r>
+        <w:fldChar w:fldCharType="separate"/>
+      </w:r>
+      <w:r>
+        <w:rPr>
+          <w:noProof/>
+        </w:rPr>
+        <w:t>4</w:t>
+      </w:r>
+      <w:r>
+        <w:rPr>
+          <w:noProof/>
+        </w:rPr>
+        <w:fldChar w:fldCharType="end"/>
+      </w:r>
       <w:r>
         <w:t>)</w:t>
       </w:r>
@@ -2749,10 +2747,10 @@
           <w:szCs w:val="24"/>
         </w:rPr>
         <w:object w:dxaOrig="360" w:dyaOrig="380" w14:anchorId="02F629F7">
-          <v:shape id="_x0000_i1037" type="#_x0000_t75" style="width:18pt;height:18.6pt" o:ole="">
+          <v:shape id="_x0000_i1033" type="#_x0000_t75" style="width:18pt;height:18.6pt" o:ole="">
             <v:imagedata r:id="rId25" o:title=""/>
           </v:shape>
-          <o:OLEObject Type="Embed" ProgID="Equation.DSMT4" ShapeID="_x0000_i1037" DrawAspect="Content" ObjectID="_1711973615" r:id="rId26"/>
+          <o:OLEObject Type="Embed" ProgID="Equation.DSMT4" ShapeID="_x0000_i1033" DrawAspect="Content" ObjectID="_1718711654" r:id="rId26"/>
         </w:object>
       </w:r>
       <w:r>
@@ -2769,10 +2767,10 @@
           <w:szCs w:val="24"/>
         </w:rPr>
         <w:object w:dxaOrig="360" w:dyaOrig="380" w14:anchorId="38B4A0A1">
-          <v:shape id="_x0000_i1038" type="#_x0000_t75" style="width:18pt;height:18.6pt" o:ole="">
+          <v:shape id="_x0000_i1034" type="#_x0000_t75" style="width:18pt;height:18.6pt" o:ole="">
             <v:imagedata r:id="rId25" o:title=""/>
           </v:shape>
-          <o:OLEObject Type="Embed" ProgID="Equation.DSMT4" ShapeID="_x0000_i1038" DrawAspect="Content" ObjectID="_1711973616" r:id="rId27"/>
+          <o:OLEObject Type="Embed" ProgID="Equation.DSMT4" ShapeID="_x0000_i1034" DrawAspect="Content" ObjectID="_1718711655" r:id="rId27"/>
         </w:object>
       </w:r>
       <w:r>
@@ -2801,7 +2799,7 @@
             <m:sSubPr>
               <m:ctrlPr>
                 <w:rPr>
-                  <w:rFonts w:ascii="Cambria Math"/>
+                  <w:rFonts w:ascii="Cambria Math" w:hAnsi="Cambria Math"/>
                   <w:i/>
                 </w:rPr>
               </m:ctrlPr>
@@ -2833,7 +2831,7 @@
             <m:dPr>
               <m:ctrlPr>
                 <w:rPr>
-                  <w:rFonts w:ascii="Cambria Math"/>
+                  <w:rFonts w:ascii="Cambria Math" w:hAnsi="Cambria Math"/>
                   <w:i/>
                 </w:rPr>
               </m:ctrlPr>
@@ -2851,7 +2849,7 @@
                   </m:mcs>
                   <m:ctrlPr>
                     <w:rPr>
-                      <w:rFonts w:ascii="Cambria Math"/>
+                      <w:rFonts w:ascii="Cambria Math" w:hAnsi="Cambria Math"/>
                       <w:i/>
                     </w:rPr>
                   </m:ctrlPr>
@@ -2904,7 +2902,7 @@
                       <m:sSubPr>
                         <m:ctrlPr>
                           <w:rPr>
-                            <w:rFonts w:ascii="Cambria Math"/>
+                            <w:rFonts w:ascii="Cambria Math" w:hAnsi="Cambria Math"/>
                             <w:i/>
                           </w:rPr>
                         </m:ctrlPr>
@@ -2930,7 +2928,7 @@
                       <m:sSubPr>
                         <m:ctrlPr>
                           <w:rPr>
-                            <w:rFonts w:ascii="Cambria Math"/>
+                            <w:rFonts w:ascii="Cambria Math" w:hAnsi="Cambria Math"/>
                             <w:i/>
                           </w:rPr>
                         </m:ctrlPr>
@@ -3012,7 +3010,7 @@
                       <m:sSubPr>
                         <m:ctrlPr>
                           <w:rPr>
-                            <w:rFonts w:ascii="Cambria Math"/>
+                            <w:rFonts w:ascii="Cambria Math" w:hAnsi="Cambria Math"/>
                             <w:i/>
                           </w:rPr>
                         </m:ctrlPr>
@@ -3038,7 +3036,7 @@
                       <m:sSubPr>
                         <m:ctrlPr>
                           <w:rPr>
-                            <w:rFonts w:ascii="Cambria Math"/>
+                            <w:rFonts w:ascii="Cambria Math" w:hAnsi="Cambria Math"/>
                             <w:i/>
                           </w:rPr>
                         </m:ctrlPr>
@@ -3122,12 +3120,6 @@
                       </w:rPr>
                       <m:t>⋱</m:t>
                     </m:r>
-                    <m:ctrlPr>
-                      <w:rPr>
-                        <w:rFonts w:ascii="Cambria Math" w:hAnsi="Cambria Math"/>
-                        <w:i/>
-                      </w:rPr>
-                    </m:ctrlPr>
                   </m:e>
                   <m:e>
                     <m:r>
@@ -3176,7 +3168,7 @@
                       <m:sSubPr>
                         <m:ctrlPr>
                           <w:rPr>
-                            <w:rFonts w:ascii="Cambria Math"/>
+                            <w:rFonts w:ascii="Cambria Math" w:hAnsi="Cambria Math"/>
                             <w:i/>
                           </w:rPr>
                         </m:ctrlPr>
@@ -3214,7 +3206,7 @@
                       <m:sSubPr>
                         <m:ctrlPr>
                           <w:rPr>
-                            <w:rFonts w:ascii="Cambria Math"/>
+                            <w:rFonts w:ascii="Cambria Math" w:hAnsi="Cambria Math"/>
                             <w:i/>
                           </w:rPr>
                         </m:ctrlPr>
@@ -3266,7 +3258,7 @@
                       <m:sSubPr>
                         <m:ctrlPr>
                           <w:rPr>
-                            <w:rFonts w:ascii="Cambria Math"/>
+                            <w:rFonts w:ascii="Cambria Math" w:hAnsi="Cambria Math"/>
                             <w:i/>
                           </w:rPr>
                         </m:ctrlPr>
@@ -3292,7 +3284,7 @@
                       <m:sSubPr>
                         <m:ctrlPr>
                           <w:rPr>
-                            <w:rFonts w:ascii="Cambria Math"/>
+                            <w:rFonts w:ascii="Cambria Math" w:hAnsi="Cambria Math"/>
                             <w:i/>
                           </w:rPr>
                         </m:ctrlPr>
@@ -3329,12 +3321,6 @@
                   </m:e>
                 </m:mr>
               </m:m>
-              <m:ctrlPr>
-                <w:rPr>
-                  <w:rFonts w:ascii="Cambria Math" w:hAnsi="Cambria Math"/>
-                  <w:i/>
-                </w:rPr>
-              </m:ctrlPr>
             </m:e>
           </m:d>
           <m:r>
@@ -3354,14 +3340,27 @@
       <w:r>
         <w:t xml:space="preserve">( </w:t>
       </w:r>
-      <w:fldSimple w:instr=" SEQ ( \* ARABIC ">
-        <w:r>
-          <w:rPr>
-            <w:noProof/>
-          </w:rPr>
-          <w:t>5</w:t>
-        </w:r>
-      </w:fldSimple>
+      <w:r>
+        <w:fldChar w:fldCharType="begin"/>
+      </w:r>
+      <w:r>
+        <w:instrText xml:space="preserve"> SEQ ( \* ARABIC </w:instrText>
+      </w:r>
+      <w:r>
+        <w:fldChar w:fldCharType="separate"/>
+      </w:r>
+      <w:r>
+        <w:rPr>
+          <w:noProof/>
+        </w:rPr>
+        <w:t>5</w:t>
+      </w:r>
+      <w:r>
+        <w:rPr>
+          <w:noProof/>
+        </w:rPr>
+        <w:fldChar w:fldCharType="end"/>
+      </w:r>
       <w:r>
         <w:t>)</w:t>
       </w:r>
@@ -3397,7 +3396,7 @@
             <m:sSubPr>
               <m:ctrlPr>
                 <w:rPr>
-                  <w:rFonts w:ascii="Cambria Math"/>
+                  <w:rFonts w:ascii="Cambria Math" w:hAnsi="Cambria Math"/>
                   <w:i/>
                 </w:rPr>
               </m:ctrlPr>
@@ -3429,7 +3428,7 @@
             <m:dPr>
               <m:ctrlPr>
                 <w:rPr>
-                  <w:rFonts w:ascii="Cambria Math"/>
+                  <w:rFonts w:ascii="Cambria Math" w:hAnsi="Cambria Math"/>
                   <w:i/>
                 </w:rPr>
               </m:ctrlPr>
@@ -3447,7 +3446,7 @@
                   </m:mcs>
                   <m:ctrlPr>
                     <w:rPr>
-                      <w:rFonts w:ascii="Cambria Math"/>
+                      <w:rFonts w:ascii="Cambria Math" w:hAnsi="Cambria Math"/>
                       <w:i/>
                     </w:rPr>
                   </m:ctrlPr>
@@ -3500,7 +3499,7 @@
                       <m:sSubPr>
                         <m:ctrlPr>
                           <w:rPr>
-                            <w:rFonts w:ascii="Cambria Math"/>
+                            <w:rFonts w:ascii="Cambria Math" w:hAnsi="Cambria Math"/>
                             <w:i/>
                           </w:rPr>
                         </m:ctrlPr>
@@ -3526,7 +3525,7 @@
                       <m:sSubPr>
                         <m:ctrlPr>
                           <w:rPr>
-                            <w:rFonts w:ascii="Cambria Math"/>
+                            <w:rFonts w:ascii="Cambria Math" w:hAnsi="Cambria Math"/>
                             <w:i/>
                           </w:rPr>
                         </m:ctrlPr>
@@ -3608,7 +3607,7 @@
                       <m:sSubPr>
                         <m:ctrlPr>
                           <w:rPr>
-                            <w:rFonts w:ascii="Cambria Math"/>
+                            <w:rFonts w:ascii="Cambria Math" w:hAnsi="Cambria Math"/>
                             <w:i/>
                           </w:rPr>
                         </m:ctrlPr>
@@ -3634,7 +3633,7 @@
                       <m:sSubPr>
                         <m:ctrlPr>
                           <w:rPr>
-                            <w:rFonts w:ascii="Cambria Math"/>
+                            <w:rFonts w:ascii="Cambria Math" w:hAnsi="Cambria Math"/>
                             <w:i/>
                           </w:rPr>
                         </m:ctrlPr>
@@ -3718,12 +3717,6 @@
                       </w:rPr>
                       <m:t>⋱</m:t>
                     </m:r>
-                    <m:ctrlPr>
-                      <w:rPr>
-                        <w:rFonts w:ascii="Cambria Math" w:hAnsi="Cambria Math"/>
-                        <w:i/>
-                      </w:rPr>
-                    </m:ctrlPr>
                   </m:e>
                   <m:e>
                     <m:r>
@@ -3772,7 +3765,7 @@
                       <m:sSubPr>
                         <m:ctrlPr>
                           <w:rPr>
-                            <w:rFonts w:ascii="Cambria Math"/>
+                            <w:rFonts w:ascii="Cambria Math" w:hAnsi="Cambria Math"/>
                             <w:i/>
                           </w:rPr>
                         </m:ctrlPr>
@@ -3810,7 +3803,7 @@
                       <m:sSubPr>
                         <m:ctrlPr>
                           <w:rPr>
-                            <w:rFonts w:ascii="Cambria Math"/>
+                            <w:rFonts w:ascii="Cambria Math" w:hAnsi="Cambria Math"/>
                             <w:i/>
                           </w:rPr>
                         </m:ctrlPr>
@@ -3862,7 +3855,7 @@
                       <m:sSubPr>
                         <m:ctrlPr>
                           <w:rPr>
-                            <w:rFonts w:ascii="Cambria Math"/>
+                            <w:rFonts w:ascii="Cambria Math" w:hAnsi="Cambria Math"/>
                             <w:i/>
                           </w:rPr>
                         </m:ctrlPr>
@@ -3888,7 +3881,7 @@
                       <m:sSubPr>
                         <m:ctrlPr>
                           <w:rPr>
-                            <w:rFonts w:ascii="Cambria Math"/>
+                            <w:rFonts w:ascii="Cambria Math" w:hAnsi="Cambria Math"/>
                             <w:i/>
                           </w:rPr>
                         </m:ctrlPr>
@@ -3925,12 +3918,6 @@
                   </m:e>
                 </m:mr>
               </m:m>
-              <m:ctrlPr>
-                <w:rPr>
-                  <w:rFonts w:ascii="Cambria Math" w:hAnsi="Cambria Math"/>
-                  <w:i/>
-                </w:rPr>
-              </m:ctrlPr>
             </m:e>
           </m:d>
           <m:r>
@@ -3950,14 +3937,27 @@
       <w:r>
         <w:t xml:space="preserve">( </w:t>
       </w:r>
-      <w:fldSimple w:instr=" SEQ ( \* ARABIC ">
-        <w:r>
-          <w:rPr>
-            <w:noProof/>
-          </w:rPr>
-          <w:t>6</w:t>
-        </w:r>
-      </w:fldSimple>
+      <w:r>
+        <w:fldChar w:fldCharType="begin"/>
+      </w:r>
+      <w:r>
+        <w:instrText xml:space="preserve"> SEQ ( \* ARABIC </w:instrText>
+      </w:r>
+      <w:r>
+        <w:fldChar w:fldCharType="separate"/>
+      </w:r>
+      <w:r>
+        <w:rPr>
+          <w:noProof/>
+        </w:rPr>
+        <w:t>6</w:t>
+      </w:r>
+      <w:r>
+        <w:rPr>
+          <w:noProof/>
+        </w:rPr>
+        <w:fldChar w:fldCharType="end"/>
+      </w:r>
       <w:r>
         <w:t>)</w:t>
       </w:r>
@@ -4138,7 +4138,7 @@
             <m:sSubPr>
               <m:ctrlPr>
                 <w:rPr>
-                  <w:rFonts w:ascii="Cambria Math"/>
+                  <w:rFonts w:ascii="Cambria Math" w:hAnsi="Cambria Math"/>
                   <w:i/>
                 </w:rPr>
               </m:ctrlPr>
@@ -4170,7 +4170,7 @@
             <m:dPr>
               <m:ctrlPr>
                 <w:rPr>
-                  <w:rFonts w:ascii="Cambria Math"/>
+                  <w:rFonts w:ascii="Cambria Math" w:hAnsi="Cambria Math"/>
                   <w:i/>
                 </w:rPr>
               </m:ctrlPr>
@@ -4180,7 +4180,7 @@
                 <m:fPr>
                   <m:ctrlPr>
                     <w:rPr>
-                      <w:rFonts w:ascii="Cambria Math"/>
+                      <w:rFonts w:ascii="Cambria Math" w:hAnsi="Cambria Math"/>
                       <w:i/>
                     </w:rPr>
                   </m:ctrlPr>
@@ -4196,7 +4196,7 @@
                     <m:sSubPr>
                       <m:ctrlPr>
                         <w:rPr>
-                          <w:rFonts w:ascii="Cambria Math"/>
+                          <w:rFonts w:ascii="Cambria Math" w:hAnsi="Cambria Math"/>
                           <w:i/>
                         </w:rPr>
                       </m:ctrlPr>
@@ -4228,7 +4228,7 @@
                     <m:sSubPr>
                       <m:ctrlPr>
                         <w:rPr>
-                          <w:rFonts w:ascii="Cambria Math"/>
+                          <w:rFonts w:ascii="Cambria Math" w:hAnsi="Cambria Math"/>
                           <w:i/>
                         </w:rPr>
                       </m:ctrlPr>
@@ -4262,7 +4262,7 @@
                     <m:sSubPr>
                       <m:ctrlPr>
                         <w:rPr>
-                          <w:rFonts w:ascii="Cambria Math"/>
+                          <w:rFonts w:ascii="Cambria Math" w:hAnsi="Cambria Math"/>
                           <w:i/>
                         </w:rPr>
                       </m:ctrlPr>
@@ -4288,7 +4288,7 @@
                     <m:dPr>
                       <m:ctrlPr>
                         <w:rPr>
-                          <w:rFonts w:ascii="Cambria Math"/>
+                          <w:rFonts w:ascii="Cambria Math" w:hAnsi="Cambria Math"/>
                           <w:i/>
                         </w:rPr>
                       </m:ctrlPr>
@@ -4306,12 +4306,6 @@
                         </w:rPr>
                         <m:t>-h</m:t>
                       </m:r>
-                      <m:ctrlPr>
-                        <w:rPr>
-                          <w:rFonts w:ascii="Cambria Math" w:hAnsi="Cambria Math"/>
-                          <w:i/>
-                        </w:rPr>
-                      </m:ctrlPr>
                     </m:e>
                   </m:d>
                   <m:r>
@@ -4342,19 +4336,13 @@
                         </w:rPr>
                         <m:t>0.2</m:t>
                       </m:r>
-                      <m:ctrlPr>
-                        <w:rPr>
-                          <w:rFonts w:ascii="Cambria Math"/>
-                          <w:i/>
-                        </w:rPr>
-                      </m:ctrlPr>
                     </m:e>
                   </m:d>
                   <m:sSub>
                     <m:sSubPr>
                       <m:ctrlPr>
                         <w:rPr>
-                          <w:rFonts w:ascii="Cambria Math"/>
+                          <w:rFonts w:ascii="Cambria Math" w:hAnsi="Cambria Math"/>
                           <w:i/>
                         </w:rPr>
                       </m:ctrlPr>
@@ -4376,27 +4364,15 @@
                       </m:r>
                     </m:sub>
                   </m:sSub>
-                  <m:ctrlPr>
-                    <w:rPr>
-                      <w:rFonts w:ascii="Cambria Math" w:hAnsi="Cambria Math"/>
-                      <w:i/>
-                    </w:rPr>
-                  </m:ctrlPr>
                 </m:den>
               </m:f>
-              <m:ctrlPr>
-                <w:rPr>
-                  <w:rFonts w:ascii="Cambria Math" w:hAnsi="Cambria Math"/>
-                  <w:i/>
-                </w:rPr>
-              </m:ctrlPr>
             </m:e>
           </m:d>
           <m:func>
             <m:funcPr>
               <m:ctrlPr>
                 <w:rPr>
-                  <w:rFonts w:ascii="Cambria Math"/>
+                  <w:rFonts w:ascii="Cambria Math" w:hAnsi="Cambria Math"/>
                   <w:i/>
                 </w:rPr>
               </m:ctrlPr>
@@ -4414,7 +4390,7 @@
                 <m:dPr>
                   <m:ctrlPr>
                     <w:rPr>
-                      <w:rFonts w:ascii="Cambria Math"/>
+                      <w:rFonts w:ascii="Cambria Math" w:hAnsi="Cambria Math"/>
                       <w:i/>
                     </w:rPr>
                   </m:ctrlPr>
@@ -4424,7 +4400,7 @@
                     <m:sSubPr>
                       <m:ctrlPr>
                         <w:rPr>
-                          <w:rFonts w:ascii="Cambria Math"/>
+                          <w:rFonts w:ascii="Cambria Math" w:hAnsi="Cambria Math"/>
                           <w:i/>
                         </w:rPr>
                       </m:ctrlPr>
@@ -4456,7 +4432,7 @@
                     <m:fPr>
                       <m:ctrlPr>
                         <w:rPr>
-                          <w:rFonts w:ascii="Cambria Math"/>
+                          <w:rFonts w:ascii="Cambria Math" w:hAnsi="Cambria Math"/>
                           <w:i/>
                         </w:rPr>
                       </m:ctrlPr>
@@ -4466,7 +4442,7 @@
                         <m:sSupPr>
                           <m:ctrlPr>
                             <w:rPr>
-                              <w:rFonts w:ascii="Cambria Math"/>
+                              <w:rFonts w:ascii="Cambria Math" w:hAnsi="Cambria Math"/>
                               <w:i/>
                             </w:rPr>
                           </m:ctrlPr>
@@ -4476,7 +4452,7 @@
                             <m:sSubPr>
                               <m:ctrlPr>
                                 <w:rPr>
-                                  <w:rFonts w:ascii="Cambria Math"/>
+                                  <w:rFonts w:ascii="Cambria Math" w:hAnsi="Cambria Math"/>
                                   <w:i/>
                                 </w:rPr>
                               </m:ctrlPr>
@@ -4518,20 +4494,8 @@
                       </m:r>
                     </m:den>
                   </m:f>
-                  <m:ctrlPr>
-                    <w:rPr>
-                      <w:rFonts w:ascii="Cambria Math" w:hAnsi="Cambria Math"/>
-                      <w:i/>
-                    </w:rPr>
-                  </m:ctrlPr>
                 </m:e>
               </m:d>
-              <m:ctrlPr>
-                <w:rPr>
-                  <w:rFonts w:ascii="Cambria Math" w:hAnsi="Cambria Math"/>
-                  <w:i/>
-                </w:rPr>
-              </m:ctrlPr>
             </m:e>
           </m:func>
           <m:r>
@@ -4551,14 +4515,27 @@
       <w:r>
         <w:t xml:space="preserve">( </w:t>
       </w:r>
-      <w:fldSimple w:instr=" SEQ ( \* ARABIC ">
-        <w:r>
-          <w:rPr>
-            <w:noProof/>
-          </w:rPr>
-          <w:t>7</w:t>
-        </w:r>
-      </w:fldSimple>
+      <w:r>
+        <w:fldChar w:fldCharType="begin"/>
+      </w:r>
+      <w:r>
+        <w:instrText xml:space="preserve"> SEQ ( \* ARABIC </w:instrText>
+      </w:r>
+      <w:r>
+        <w:fldChar w:fldCharType="separate"/>
+      </w:r>
+      <w:r>
+        <w:rPr>
+          <w:noProof/>
+        </w:rPr>
+        <w:t>7</w:t>
+      </w:r>
+      <w:r>
+        <w:rPr>
+          <w:noProof/>
+        </w:rPr>
+        <w:fldChar w:fldCharType="end"/>
+      </w:r>
       <w:r>
         <w:t>)</w:t>
       </w:r>
@@ -4657,10 +4634,10 @@
           <w:szCs w:val="24"/>
         </w:rPr>
         <w:object w:dxaOrig="320" w:dyaOrig="360" w14:anchorId="7543C82B">
-          <v:shape id="_x0000_i1042" type="#_x0000_t75" style="width:15.6pt;height:18pt" o:ole="">
+          <v:shape id="_x0000_i1035" type="#_x0000_t75" style="width:15.6pt;height:18pt" o:ole="">
             <v:imagedata r:id="rId28" o:title=""/>
           </v:shape>
-          <o:OLEObject Type="Embed" ProgID="Equation.DSMT4" ShapeID="_x0000_i1042" DrawAspect="Content" ObjectID="_1711973617" r:id="rId29"/>
+          <o:OLEObject Type="Embed" ProgID="Equation.DSMT4" ShapeID="_x0000_i1035" DrawAspect="Content" ObjectID="_1718711656" r:id="rId29"/>
         </w:object>
       </w:r>
       <w:r>
@@ -4677,10 +4654,10 @@
           <w:szCs w:val="24"/>
         </w:rPr>
         <w:object w:dxaOrig="260" w:dyaOrig="360" w14:anchorId="446317CD">
-          <v:shape id="_x0000_i1043" type="#_x0000_t75" style="width:12.6pt;height:18pt" o:ole="">
+          <v:shape id="_x0000_i1036" type="#_x0000_t75" style="width:12.6pt;height:18pt" o:ole="">
             <v:imagedata r:id="rId30" o:title=""/>
           </v:shape>
-          <o:OLEObject Type="Embed" ProgID="Equation.DSMT4" ShapeID="_x0000_i1043" DrawAspect="Content" ObjectID="_1711973618" r:id="rId31"/>
+          <o:OLEObject Type="Embed" ProgID="Equation.DSMT4" ShapeID="_x0000_i1036" DrawAspect="Content" ObjectID="_1718711657" r:id="rId31"/>
         </w:object>
       </w:r>
       <w:r>
@@ -4711,10 +4688,10 @@
           <w:szCs w:val="24"/>
         </w:rPr>
         <w:object w:dxaOrig="260" w:dyaOrig="360" w14:anchorId="2894E8D1">
-          <v:shape id="_x0000_i1044" type="#_x0000_t75" style="width:12.6pt;height:18pt" o:ole="">
+          <v:shape id="_x0000_i1037" type="#_x0000_t75" style="width:12.6pt;height:18pt" o:ole="">
             <v:imagedata r:id="rId9" o:title=""/>
           </v:shape>
-          <o:OLEObject Type="Embed" ProgID="Equation.DSMT4" ShapeID="_x0000_i1044" DrawAspect="Content" ObjectID="_1711973619" r:id="rId32"/>
+          <o:OLEObject Type="Embed" ProgID="Equation.DSMT4" ShapeID="_x0000_i1037" DrawAspect="Content" ObjectID="_1718711658" r:id="rId32"/>
         </w:object>
       </w:r>
       <w:r>
@@ -4731,10 +4708,10 @@
           <w:szCs w:val="24"/>
         </w:rPr>
         <w:object w:dxaOrig="900" w:dyaOrig="400" w14:anchorId="73B46F7E">
-          <v:shape id="_x0000_i1045" type="#_x0000_t75" style="width:45pt;height:20.4pt" o:ole="">
+          <v:shape id="_x0000_i1038" type="#_x0000_t75" style="width:45pt;height:20.4pt" o:ole="">
             <v:imagedata r:id="rId33" o:title=""/>
           </v:shape>
-          <o:OLEObject Type="Embed" ProgID="Equation.DSMT4" ShapeID="_x0000_i1045" DrawAspect="Content" ObjectID="_1711973620" r:id="rId34"/>
+          <o:OLEObject Type="Embed" ProgID="Equation.DSMT4" ShapeID="_x0000_i1038" DrawAspect="Content" ObjectID="_1718711659" r:id="rId34"/>
         </w:object>
       </w:r>
       <w:r>
@@ -4803,10 +4780,10 @@
           <w:szCs w:val="24"/>
         </w:rPr>
         <w:object w:dxaOrig="880" w:dyaOrig="360" w14:anchorId="6C261F3F">
-          <v:shape id="_x0000_i1046" type="#_x0000_t75" style="width:44.4pt;height:18pt" o:ole="">
+          <v:shape id="_x0000_i1039" type="#_x0000_t75" style="width:44.4pt;height:18pt" o:ole="">
             <v:imagedata r:id="rId35" o:title=""/>
           </v:shape>
-          <o:OLEObject Type="Embed" ProgID="Equation.DSMT4" ShapeID="_x0000_i1046" DrawAspect="Content" ObjectID="_1711973621" r:id="rId36"/>
+          <o:OLEObject Type="Embed" ProgID="Equation.DSMT4" ShapeID="_x0000_i1039" DrawAspect="Content" ObjectID="_1718711660" r:id="rId36"/>
         </w:object>
       </w:r>
       <w:r>
@@ -4911,10 +4888,10 @@
           <w:szCs w:val="24"/>
         </w:rPr>
         <w:object w:dxaOrig="320" w:dyaOrig="360" w14:anchorId="0D899213">
-          <v:shape id="_x0000_i1047" type="#_x0000_t75" style="width:15.6pt;height:18pt" o:ole="">
+          <v:shape id="_x0000_i1040" type="#_x0000_t75" style="width:15.6pt;height:18pt" o:ole="">
             <v:imagedata r:id="rId37" o:title=""/>
           </v:shape>
-          <o:OLEObject Type="Embed" ProgID="Equation.DSMT4" ShapeID="_x0000_i1047" DrawAspect="Content" ObjectID="_1711973622" r:id="rId38"/>
+          <o:OLEObject Type="Embed" ProgID="Equation.DSMT4" ShapeID="_x0000_i1040" DrawAspect="Content" ObjectID="_1718711661" r:id="rId38"/>
         </w:object>
       </w:r>
       <w:r>
@@ -4946,10 +4923,10 @@
           <w:szCs w:val="24"/>
         </w:rPr>
         <w:object w:dxaOrig="220" w:dyaOrig="360" w14:anchorId="71B5A2D0">
-          <v:shape id="_x0000_i1048" type="#_x0000_t75" style="width:11.4pt;height:18pt" o:ole="">
+          <v:shape id="_x0000_i1041" type="#_x0000_t75" style="width:11.4pt;height:18pt" o:ole="">
             <v:imagedata r:id="rId39" o:title=""/>
           </v:shape>
-          <o:OLEObject Type="Embed" ProgID="Equation.DSMT4" ShapeID="_x0000_i1048" DrawAspect="Content" ObjectID="_1711973623" r:id="rId40"/>
+          <o:OLEObject Type="Embed" ProgID="Equation.DSMT4" ShapeID="_x0000_i1041" DrawAspect="Content" ObjectID="_1718711662" r:id="rId40"/>
         </w:object>
       </w:r>
       <w:r>
@@ -4978,7 +4955,7 @@
             <m:sSubPr>
               <m:ctrlPr>
                 <w:rPr>
-                  <w:rFonts w:ascii="Cambria Math"/>
+                  <w:rFonts w:ascii="Cambria Math" w:hAnsi="Cambria Math"/>
                   <w:i/>
                 </w:rPr>
               </m:ctrlPr>
@@ -5010,7 +4987,7 @@
             <m:sSubPr>
               <m:ctrlPr>
                 <w:rPr>
-                  <w:rFonts w:ascii="Cambria Math"/>
+                  <w:rFonts w:ascii="Cambria Math" w:hAnsi="Cambria Math"/>
                   <w:i/>
                 </w:rPr>
               </m:ctrlPr>
@@ -5030,19 +5007,13 @@
                 </w:rPr>
                 <m:t>∞</m:t>
               </m:r>
-              <m:ctrlPr>
-                <w:rPr>
-                  <w:rFonts w:ascii="Cambria Math" w:hAnsi="Cambria Math"/>
-                  <w:i/>
-                </w:rPr>
-              </m:ctrlPr>
             </m:sub>
           </m:sSub>
           <m:d>
             <m:dPr>
               <m:ctrlPr>
                 <w:rPr>
-                  <w:rFonts w:ascii="Cambria Math"/>
+                  <w:rFonts w:ascii="Cambria Math" w:hAnsi="Cambria Math"/>
                   <w:i/>
                 </w:rPr>
               </m:ctrlPr>
@@ -5064,7 +5035,7 @@
                 <m:funcPr>
                   <m:ctrlPr>
                     <w:rPr>
-                      <w:rFonts w:ascii="Cambria Math"/>
+                      <w:rFonts w:ascii="Cambria Math" w:hAnsi="Cambria Math"/>
                       <w:i/>
                     </w:rPr>
                   </m:ctrlPr>
@@ -5104,7 +5075,7 @@
                         <m:dPr>
                           <m:ctrlPr>
                             <w:rPr>
-                              <w:rFonts w:ascii="Cambria Math"/>
+                              <w:rFonts w:ascii="Cambria Math" w:hAnsi="Cambria Math"/>
                               <w:i/>
                             </w:rPr>
                           </m:ctrlPr>
@@ -5126,7 +5097,7 @@
                             <m:sSubPr>
                               <m:ctrlPr>
                                 <w:rPr>
-                                  <w:rFonts w:ascii="Cambria Math"/>
+                                  <w:rFonts w:ascii="Cambria Math" w:hAnsi="Cambria Math"/>
                                   <w:i/>
                                 </w:rPr>
                               </m:ctrlPr>
@@ -5148,30 +5119,12 @@
                               </m:r>
                             </m:sub>
                           </m:sSub>
-                          <m:ctrlPr>
-                            <w:rPr>
-                              <w:rFonts w:ascii="Cambria Math" w:hAnsi="Cambria Math"/>
-                              <w:i/>
-                            </w:rPr>
-                          </m:ctrlPr>
                         </m:e>
                       </m:d>
                     </m:e>
                   </m:d>
-                  <m:ctrlPr>
-                    <w:rPr>
-                      <w:rFonts w:ascii="Cambria Math" w:hAnsi="Cambria Math"/>
-                      <w:i/>
-                    </w:rPr>
-                  </m:ctrlPr>
                 </m:e>
               </m:func>
-              <m:ctrlPr>
-                <w:rPr>
-                  <w:rFonts w:ascii="Cambria Math" w:hAnsi="Cambria Math"/>
-                  <w:i/>
-                </w:rPr>
-              </m:ctrlPr>
             </m:e>
           </m:d>
           <m:r>
@@ -5191,14 +5144,27 @@
       <w:r>
         <w:t xml:space="preserve">( </w:t>
       </w:r>
-      <w:fldSimple w:instr=" SEQ ( \* ARABIC ">
-        <w:r>
-          <w:rPr>
-            <w:noProof/>
-          </w:rPr>
-          <w:t>8</w:t>
-        </w:r>
-      </w:fldSimple>
+      <w:r>
+        <w:fldChar w:fldCharType="begin"/>
+      </w:r>
+      <w:r>
+        <w:instrText xml:space="preserve"> SEQ ( \* ARABIC </w:instrText>
+      </w:r>
+      <w:r>
+        <w:fldChar w:fldCharType="separate"/>
+      </w:r>
+      <w:r>
+        <w:rPr>
+          <w:noProof/>
+        </w:rPr>
+        <w:t>8</w:t>
+      </w:r>
+      <w:r>
+        <w:rPr>
+          <w:noProof/>
+        </w:rPr>
+        <w:fldChar w:fldCharType="end"/>
+      </w:r>
       <w:r>
         <w:t>)</w:t>
       </w:r>
@@ -5227,10 +5193,10 @@
           <w:szCs w:val="24"/>
         </w:rPr>
         <w:object w:dxaOrig="320" w:dyaOrig="360" w14:anchorId="4674E5E2">
-          <v:shape id="_x0000_i1157" type="#_x0000_t75" style="width:15.6pt;height:18pt" o:ole="">
+          <v:shape id="_x0000_i1042" type="#_x0000_t75" style="width:15.6pt;height:18pt" o:ole="">
             <v:imagedata r:id="rId41" o:title=""/>
           </v:shape>
-          <o:OLEObject Type="Embed" ProgID="Equation.DSMT4" ShapeID="_x0000_i1157" DrawAspect="Content" ObjectID="_1711973624" r:id="rId42"/>
+          <o:OLEObject Type="Embed" ProgID="Equation.DSMT4" ShapeID="_x0000_i1042" DrawAspect="Content" ObjectID="_1718711663" r:id="rId42"/>
         </w:object>
       </w:r>
       <w:r>
@@ -5247,10 +5213,10 @@
           <w:szCs w:val="24"/>
         </w:rPr>
         <w:object w:dxaOrig="240" w:dyaOrig="220" w14:anchorId="0DA3F528">
-          <v:shape id="_x0000_i1158" type="#_x0000_t75" style="width:12pt;height:11.4pt" o:ole="">
+          <v:shape id="_x0000_i1043" type="#_x0000_t75" style="width:12pt;height:11.4pt" o:ole="">
             <v:imagedata r:id="rId43" o:title=""/>
           </v:shape>
-          <o:OLEObject Type="Embed" ProgID="Equation.DSMT4" ShapeID="_x0000_i1158" DrawAspect="Content" ObjectID="_1711973625" r:id="rId44"/>
+          <o:OLEObject Type="Embed" ProgID="Equation.DSMT4" ShapeID="_x0000_i1043" DrawAspect="Content" ObjectID="_1718711664" r:id="rId44"/>
         </w:object>
       </w:r>
       <w:r>
@@ -5267,10 +5233,10 @@
           <w:szCs w:val="24"/>
         </w:rPr>
         <w:object w:dxaOrig="240" w:dyaOrig="320" w14:anchorId="6600C224">
-          <v:shape id="_x0000_i1159" type="#_x0000_t75" style="width:12pt;height:15.6pt" o:ole="">
+          <v:shape id="_x0000_i1044" type="#_x0000_t75" style="width:12pt;height:15.6pt" o:ole="">
             <v:imagedata r:id="rId45" o:title=""/>
           </v:shape>
-          <o:OLEObject Type="Embed" ProgID="Equation.DSMT4" ShapeID="_x0000_i1159" DrawAspect="Content" ObjectID="_1711973626" r:id="rId46"/>
+          <o:OLEObject Type="Embed" ProgID="Equation.DSMT4" ShapeID="_x0000_i1044" DrawAspect="Content" ObjectID="_1718711665" r:id="rId46"/>
         </w:object>
       </w:r>
       <w:r>
@@ -5299,7 +5265,7 @@
             <m:sSubPr>
               <m:ctrlPr>
                 <w:rPr>
-                  <w:rFonts w:ascii="Cambria Math"/>
+                  <w:rFonts w:ascii="Cambria Math" w:hAnsi="Cambria Math"/>
                   <w:i/>
                 </w:rPr>
               </m:ctrlPr>
@@ -5331,7 +5297,7 @@
             <m:sSubSupPr>
               <m:ctrlPr>
                 <w:rPr>
-                  <w:rFonts w:ascii="Cambria Math"/>
+                  <w:rFonts w:ascii="Cambria Math" w:hAnsi="Cambria Math"/>
                   <w:i/>
                 </w:rPr>
               </m:ctrlPr>
@@ -5378,14 +5344,27 @@
       <w:r>
         <w:t xml:space="preserve">( </w:t>
       </w:r>
-      <w:fldSimple w:instr=" SEQ ( \* ARABIC ">
-        <w:r>
-          <w:rPr>
-            <w:noProof/>
-          </w:rPr>
-          <w:t>9</w:t>
-        </w:r>
-      </w:fldSimple>
+      <w:r>
+        <w:fldChar w:fldCharType="begin"/>
+      </w:r>
+      <w:r>
+        <w:instrText xml:space="preserve"> SEQ ( \* ARABIC </w:instrText>
+      </w:r>
+      <w:r>
+        <w:fldChar w:fldCharType="separate"/>
+      </w:r>
+      <w:r>
+        <w:rPr>
+          <w:noProof/>
+        </w:rPr>
+        <w:t>9</w:t>
+      </w:r>
+      <w:r>
+        <w:rPr>
+          <w:noProof/>
+        </w:rPr>
+        <w:fldChar w:fldCharType="end"/>
+      </w:r>
       <w:r>
         <w:t>)</w:t>
       </w:r>
@@ -5442,10 +5421,7 @@
         <w:t xml:space="preserve">Optionally, species can be specified as protogynous hermaphroditic species, with </w:t>
       </w:r>
       <w:r>
-        <w:t xml:space="preserve">proportion of male in the population following an increasing logistic function with </w:t>
-      </w:r>
-      <w:r>
-        <w:t xml:space="preserve">parameters </w:t>
+        <w:t xml:space="preserve">proportion of male in the population following an increasing logistic function with parameters </w:t>
       </w:r>
       <w:r>
         <w:rPr>
@@ -5468,25 +5444,10 @@
         <w:rPr>
           <w:i/>
         </w:rPr>
-        <w:t>H</w:t>
-      </w:r>
-      <w:r>
-        <w:rPr>
-          <w:i/>
-        </w:rPr>
-        <w:t>95,</w:t>
-      </w:r>
-      <w:r>
-        <w:t xml:space="preserve"> reflecting the lengths at which 50% and 95% of the population are </w:t>
-      </w:r>
-      <w:r>
-        <w:t>male</w:t>
-      </w:r>
-      <w:r>
-        <w:t>, respectively</w:t>
-      </w:r>
-      <w:r>
-        <w:t xml:space="preserve">. For gonochoristic species, a 50:50 sex ratio is assumed at all lengths or ages. </w:t>
+        <w:t>H95,</w:t>
+      </w:r>
+      <w:r>
+        <w:t xml:space="preserve"> reflecting the lengths at which 50% and 95% of the population are male, respectively. For gonochoristic species, a 50:50 sex ratio is assumed at all lengths or ages. </w:t>
       </w:r>
       <w:r>
         <w:t xml:space="preserve">Total reproductive output, </w:t>
@@ -5496,10 +5457,10 @@
           <w:position w:val="-12"/>
         </w:rPr>
         <w:object w:dxaOrig="260" w:dyaOrig="360" w14:anchorId="7B1631DD">
-          <v:shape id="_x0000_i1056" type="#_x0000_t75" style="width:12.6pt;height:18pt" o:ole="">
+          <v:shape id="_x0000_i1045" type="#_x0000_t75" style="width:12.6pt;height:18pt" o:ole="">
             <v:imagedata r:id="rId47" o:title=""/>
           </v:shape>
-          <o:OLEObject Type="Embed" ProgID="Equation.DSMT4" ShapeID="_x0000_i1056" DrawAspect="Content" ObjectID="_1711973627" r:id="rId48"/>
+          <o:OLEObject Type="Embed" ProgID="Equation.DSMT4" ShapeID="_x0000_i1045" DrawAspect="Content" ObjectID="_1718711666" r:id="rId48"/>
         </w:object>
       </w:r>
       <w:r>
@@ -5532,7 +5493,7 @@
             <m:sSubPr>
               <m:ctrlPr>
                 <w:rPr>
-                  <w:rFonts w:ascii="Cambria Math"/>
+                  <w:rFonts w:ascii="Cambria Math" w:hAnsi="Cambria Math"/>
                   <w:i/>
                 </w:rPr>
               </m:ctrlPr>
@@ -5566,7 +5527,7 @@
               <m:supHide m:val="1"/>
               <m:ctrlPr>
                 <w:rPr>
-                  <w:rFonts w:ascii="Cambria Math"/>
+                  <w:rFonts w:ascii="Cambria Math" w:hAnsi="Cambria Math"/>
                   <w:i/>
                 </w:rPr>
               </m:ctrlPr>
@@ -5587,7 +5548,7 @@
                   <m:supHide m:val="1"/>
                   <m:ctrlPr>
                     <w:rPr>
-                      <w:rFonts w:ascii="Cambria Math"/>
+                      <w:rFonts w:ascii="Cambria Math" w:hAnsi="Cambria Math"/>
                       <w:i/>
                     </w:rPr>
                   </m:ctrlPr>
@@ -5606,7 +5567,7 @@
                     <m:sSubPr>
                       <m:ctrlPr>
                         <w:rPr>
-                          <w:rFonts w:ascii="Cambria Math"/>
+                          <w:rFonts w:ascii="Cambria Math" w:hAnsi="Cambria Math"/>
                           <w:i/>
                         </w:rPr>
                       </m:ctrlPr>
@@ -5632,7 +5593,7 @@
                     <m:sSubPr>
                       <m:ctrlPr>
                         <w:rPr>
-                          <w:rFonts w:ascii="Cambria Math"/>
+                          <w:rFonts w:ascii="Cambria Math" w:hAnsi="Cambria Math"/>
                           <w:i/>
                         </w:rPr>
                       </m:ctrlPr>
@@ -5667,7 +5628,7 @@
                     <m:sSubPr>
                       <m:ctrlPr>
                         <w:rPr>
-                          <w:rFonts w:ascii="Cambria Math"/>
+                          <w:rFonts w:ascii="Cambria Math" w:hAnsi="Cambria Math"/>
                         </w:rPr>
                       </m:ctrlPr>
                     </m:sSubPr>
@@ -5691,7 +5652,7 @@
                       </m:r>
                       <m:ctrlPr>
                         <w:rPr>
-                          <w:rFonts w:ascii="Cambria Math"/>
+                          <w:rFonts w:ascii="Cambria Math" w:hAnsi="Cambria Math"/>
                           <w:i/>
                         </w:rPr>
                       </m:ctrlPr>
@@ -5701,7 +5662,7 @@
                     <m:sSubPr>
                       <m:ctrlPr>
                         <w:rPr>
-                          <w:rFonts w:ascii="Cambria Math"/>
+                          <w:rFonts w:ascii="Cambria Math" w:hAnsi="Cambria Math"/>
                           <w:i/>
                         </w:rPr>
                       </m:ctrlPr>
@@ -5723,20 +5684,8 @@
                       </m:r>
                     </m:sub>
                   </m:sSub>
-                  <m:ctrlPr>
-                    <w:rPr>
-                      <w:rFonts w:ascii="Cambria Math" w:hAnsi="Cambria Math"/>
-                      <w:i/>
-                    </w:rPr>
-                  </m:ctrlPr>
                 </m:e>
               </m:nary>
-              <m:ctrlPr>
-                <w:rPr>
-                  <w:rFonts w:ascii="Cambria Math" w:hAnsi="Cambria Math"/>
-                  <w:i/>
-                </w:rPr>
-              </m:ctrlPr>
             </m:e>
           </m:nary>
           <m:r>
@@ -5756,14 +5705,27 @@
       <w:r>
         <w:t xml:space="preserve">( </w:t>
       </w:r>
-      <w:fldSimple w:instr=" SEQ ( \* ARABIC ">
-        <w:r>
-          <w:rPr>
-            <w:noProof/>
-          </w:rPr>
-          <w:t>10</w:t>
-        </w:r>
-      </w:fldSimple>
+      <w:r>
+        <w:fldChar w:fldCharType="begin"/>
+      </w:r>
+      <w:r>
+        <w:instrText xml:space="preserve"> SEQ ( \* ARABIC </w:instrText>
+      </w:r>
+      <w:r>
+        <w:fldChar w:fldCharType="separate"/>
+      </w:r>
+      <w:r>
+        <w:rPr>
+          <w:noProof/>
+        </w:rPr>
+        <w:t>10</w:t>
+      </w:r>
+      <w:r>
+        <w:rPr>
+          <w:noProof/>
+        </w:rPr>
+        <w:fldChar w:fldCharType="end"/>
+      </w:r>
       <w:r>
         <w:t>)</w:t>
       </w:r>
@@ -5841,14 +5803,7 @@
           <w:rFonts w:cs="Times New Roman"/>
           <w:szCs w:val="24"/>
         </w:rPr>
-        <w:t>constructing abundance matrices</w:t>
-      </w:r>
-      <w:r>
-        <w:rPr>
-          <w:rFonts w:cs="Times New Roman"/>
-          <w:szCs w:val="24"/>
-        </w:rPr>
-        <w:t xml:space="preserve">. Maximum must be equal to or greater than 2, as this modeling framework is not well suiting to species with very fast life histories. When maximum age is not specified, the age to which 1% the population survives in an unfished system is used to calculate </w:t>
+        <w:t xml:space="preserve">constructing abundance matrices. Maximum must be equal to or greater than 2, as this modeling framework is not well suiting to species with very fast life histories. When maximum age is not specified, the age to which 1% the population survives in an unfished system is used to calculate </w:t>
       </w:r>
       <w:r>
         <w:rPr>
@@ -5958,14 +5913,27 @@
       <w:r>
         <w:t xml:space="preserve">( </w:t>
       </w:r>
-      <w:fldSimple w:instr=" SEQ ( \* ARABIC ">
-        <w:r>
-          <w:rPr>
-            <w:noProof/>
-          </w:rPr>
-          <w:t>11</w:t>
-        </w:r>
-      </w:fldSimple>
+      <w:r>
+        <w:fldChar w:fldCharType="begin"/>
+      </w:r>
+      <w:r>
+        <w:instrText xml:space="preserve"> SEQ ( \* ARABIC </w:instrText>
+      </w:r>
+      <w:r>
+        <w:fldChar w:fldCharType="separate"/>
+      </w:r>
+      <w:r>
+        <w:rPr>
+          <w:noProof/>
+        </w:rPr>
+        <w:t>11</w:t>
+      </w:r>
+      <w:r>
+        <w:rPr>
+          <w:noProof/>
+        </w:rPr>
+        <w:fldChar w:fldCharType="end"/>
+      </w:r>
       <w:r>
         <w:t>)</w:t>
       </w:r>
@@ -5975,6 +5943,76 @@
           <w:szCs w:val="24"/>
         </w:rPr>
         <w:t xml:space="preserve">  </w:t>
+      </w:r>
+    </w:p>
+    <w:p>
+      <w:pPr>
+        <w:spacing w:line="480" w:lineRule="auto"/>
+        <w:contextualSpacing/>
+      </w:pPr>
+      <w:bookmarkStart w:id="4" w:name="_Toc101360198"/>
+      <w:r>
+        <w:rPr>
+          <w:rFonts w:cs="Times New Roman"/>
+          <w:szCs w:val="24"/>
+        </w:rPr>
+        <w:t xml:space="preserve">Uncertainty in life history can be accounted for </w:t>
+      </w:r>
+      <w:r>
+        <w:rPr>
+          <w:rFonts w:cs="Times New Roman"/>
+          <w:szCs w:val="24"/>
+        </w:rPr>
+        <w:t>by specifying parameter ranges</w:t>
+      </w:r>
+      <w:r>
+        <w:rPr>
+          <w:rFonts w:cs="Times New Roman"/>
+          <w:szCs w:val="24"/>
+        </w:rPr>
+        <w:t>, rather than point estimates for most life history parameters</w:t>
+      </w:r>
+      <w:r>
+        <w:rPr>
+          <w:rFonts w:cs="Times New Roman"/>
+          <w:szCs w:val="24"/>
+        </w:rPr>
+        <w:t xml:space="preserve">. Each iteration will produce a unique set of life history parameters based on independent draws from </w:t>
+      </w:r>
+      <w:r>
+        <w:rPr>
+          <w:rFonts w:cs="Times New Roman"/>
+          <w:szCs w:val="24"/>
+        </w:rPr>
+        <w:t>uniform distribution</w:t>
+      </w:r>
+      <w:r>
+        <w:rPr>
+          <w:rFonts w:cs="Times New Roman"/>
+          <w:szCs w:val="24"/>
+        </w:rPr>
+        <w:t xml:space="preserve">s that correspond to the </w:t>
+      </w:r>
+      <w:r>
+        <w:rPr>
+          <w:rFonts w:cs="Times New Roman"/>
+          <w:szCs w:val="24"/>
+        </w:rPr>
+        <w:t>specified minimum and maximum</w:t>
+      </w:r>
+      <w:r>
+        <w:rPr>
+          <w:rFonts w:cs="Times New Roman"/>
+          <w:szCs w:val="24"/>
+        </w:rPr>
+        <w:t xml:space="preserve"> for each parameter</w:t>
+      </w:r>
+      <w:r>
+        <w:rPr>
+          <w:rFonts w:cs="Times New Roman"/>
+          <w:szCs w:val="24"/>
+        </w:rPr>
+        <w:t>.</w:t>
       </w:r>
     </w:p>
     <w:p>
@@ -5983,7 +6021,6 @@
         <w:spacing w:line="480" w:lineRule="auto"/>
         <w:contextualSpacing/>
       </w:pPr>
-      <w:bookmarkStart w:id="4" w:name="_Toc101360198"/>
       <w:r>
         <w:t>Initial conditions</w:t>
       </w:r>
@@ -6008,6 +6045,20 @@
           <w:rFonts w:cs="Times New Roman"/>
           <w:szCs w:val="24"/>
         </w:rPr>
+        <w:t xml:space="preserve">This modeling framework was developed to create historical dynamics of fish stocks that begin (i.e., year 0) in a fished state, meaning that fishing mortality (and consequently fishing effort) are greater than zero in </w:t>
+      </w:r>
+      <w:r>
+        <w:rPr>
+          <w:rFonts w:cs="Times New Roman"/>
+          <w:szCs w:val="24"/>
+        </w:rPr>
+        <w:t xml:space="preserve">the initial equilibrium year (year 0). Thus, the modeling framework is not suitable for circumstances for initializing the model in an unfished or pre-fishing state. Accordingly, initial depletion should always be less than 1.0. </w:t>
+      </w:r>
+      <w:r>
+        <w:rPr>
+          <w:rFonts w:cs="Times New Roman"/>
+          <w:szCs w:val="24"/>
+        </w:rPr>
         <w:t xml:space="preserve">As the state of depletion of </w:t>
       </w:r>
       <w:r>
@@ -6050,7 +6101,21 @@
           <w:rFonts w:cs="Times New Roman"/>
           <w:szCs w:val="24"/>
         </w:rPr>
-        <w:t xml:space="preserve">depletion is implemented as a stochastic process, producing slightly different </w:t>
+        <w:t>depletion is implemented as a</w:t>
+      </w:r>
+      <w:r>
+        <w:rPr>
+          <w:rFonts w:cs="Times New Roman"/>
+          <w:szCs w:val="24"/>
+        </w:rPr>
+        <w:t xml:space="preserve"> range of plausible values</w:t>
+      </w:r>
+      <w:r>
+        <w:rPr>
+          <w:rFonts w:cs="Times New Roman"/>
+          <w:szCs w:val="24"/>
+        </w:rPr>
+        <w:t xml:space="preserve">, producing slightly different </w:t>
       </w:r>
       <w:r>
         <w:rPr>
@@ -6206,10 +6271,10 @@
           <w:szCs w:val="24"/>
         </w:rPr>
         <w:object w:dxaOrig="260" w:dyaOrig="360" w14:anchorId="0BD49AAA">
-          <v:shape id="_x0000_i1067" type="#_x0000_t75" style="width:12.6pt;height:18pt" o:ole="">
+          <v:shape id="_x0000_i1046" type="#_x0000_t75" style="width:12.6pt;height:18pt" o:ole="">
             <v:imagedata r:id="rId9" o:title=""/>
           </v:shape>
-          <o:OLEObject Type="Embed" ProgID="Equation.DSMT4" ShapeID="_x0000_i1067" DrawAspect="Content" ObjectID="_1711973628" r:id="rId49"/>
+          <o:OLEObject Type="Embed" ProgID="Equation.DSMT4" ShapeID="_x0000_i1046" DrawAspect="Content" ObjectID="_1718711667" r:id="rId49"/>
         </w:object>
       </w:r>
       <w:r>
@@ -6257,10 +6322,10 @@
           <w:szCs w:val="24"/>
         </w:rPr>
         <w:object w:dxaOrig="540" w:dyaOrig="260" w14:anchorId="763E2107">
-          <v:shape id="_x0000_i1068" type="#_x0000_t75" style="width:27pt;height:12.6pt" o:ole="">
+          <v:shape id="_x0000_i1047" type="#_x0000_t75" style="width:27pt;height:12.6pt" o:ole="">
             <v:imagedata r:id="rId50" o:title=""/>
           </v:shape>
-          <o:OLEObject Type="Embed" ProgID="Equation.DSMT4" ShapeID="_x0000_i1068" DrawAspect="Content" ObjectID="_1711973629" r:id="rId51"/>
+          <o:OLEObject Type="Embed" ProgID="Equation.DSMT4" ShapeID="_x0000_i1047" DrawAspect="Content" ObjectID="_1718711668" r:id="rId51"/>
         </w:object>
       </w:r>
       <w:r>
@@ -6268,7 +6333,64 @@
           <w:rFonts w:cs="Times New Roman"/>
           <w:szCs w:val="24"/>
         </w:rPr>
-        <w:t xml:space="preserve"> years at the estimated equilibrium fishing mortality rate, allowing a stable age distribution between areas to be obtained through migration. Stochastic elements (initial depletion, annual recruitment deviations, and observation error variances) </w:t>
+        <w:t xml:space="preserve"> years at the estimated equilibrium fishing mortality rate, allowing a stable age distribution </w:t>
+      </w:r>
+      <w:r>
+        <w:rPr>
+          <w:rFonts w:cs="Times New Roman"/>
+          <w:szCs w:val="24"/>
+        </w:rPr>
+        <w:lastRenderedPageBreak/>
+        <w:t xml:space="preserve">between areas to be obtained through migration. </w:t>
+      </w:r>
+      <w:r>
+        <w:rPr>
+          <w:rFonts w:cs="Times New Roman"/>
+          <w:szCs w:val="24"/>
+        </w:rPr>
+        <w:t>E</w:t>
+      </w:r>
+      <w:r>
+        <w:rPr>
+          <w:rFonts w:cs="Times New Roman"/>
+          <w:szCs w:val="24"/>
+        </w:rPr>
+        <w:t>lements</w:t>
+      </w:r>
+      <w:r>
+        <w:rPr>
+          <w:rFonts w:cs="Times New Roman"/>
+          <w:szCs w:val="24"/>
+        </w:rPr>
+        <w:t xml:space="preserve"> that account for uncertainty</w:t>
+      </w:r>
+      <w:r>
+        <w:rPr>
+          <w:rFonts w:cs="Times New Roman"/>
+          <w:szCs w:val="24"/>
+        </w:rPr>
+        <w:t xml:space="preserve"> (initial depletion</w:t>
+      </w:r>
+      <w:r>
+        <w:rPr>
+          <w:rFonts w:cs="Times New Roman"/>
+          <w:szCs w:val="24"/>
+        </w:rPr>
+        <w:t>, life history, selectivity,</w:t>
+      </w:r>
+      <w:r>
+        <w:rPr>
+          <w:rFonts w:cs="Times New Roman"/>
+          <w:szCs w:val="24"/>
+        </w:rPr>
+        <w:t xml:space="preserve"> and</w:t>
+      </w:r>
+      <w:r>
+        <w:rPr>
+          <w:rFonts w:cs="Times New Roman"/>
+          <w:szCs w:val="24"/>
+        </w:rPr>
+        <w:t xml:space="preserve"> annual recruitment deviations) </w:t>
       </w:r>
       <w:r>
         <w:rPr>
@@ -6453,7 +6575,7 @@
             <m:sSubPr>
               <m:ctrlPr>
                 <w:rPr>
-                  <w:rFonts w:ascii="Cambria Math"/>
+                  <w:rFonts w:ascii="Cambria Math" w:hAnsi="Cambria Math"/>
                   <w:i/>
                 </w:rPr>
               </m:ctrlPr>
@@ -6485,7 +6607,7 @@
             <m:funcPr>
               <m:ctrlPr>
                 <w:rPr>
-                  <w:rFonts w:ascii="Cambria Math"/>
+                  <w:rFonts w:ascii="Cambria Math" w:hAnsi="Cambria Math"/>
                   <w:i/>
                 </w:rPr>
               </m:ctrlPr>
@@ -6531,7 +6653,7 @@
                     <m:sSubPr>
                       <m:ctrlPr>
                         <w:rPr>
-                          <w:rFonts w:ascii="Cambria Math"/>
+                          <w:rFonts w:ascii="Cambria Math" w:hAnsi="Cambria Math"/>
                         </w:rPr>
                       </m:ctrlPr>
                     </m:sSubPr>
@@ -6543,16 +6665,7 @@
                         <w:rPr>
                           <w:rFonts w:ascii="Cambria Math"/>
                         </w:rPr>
-                        <m:t>R</m:t>
-                      </m:r>
-                      <m:r>
-                        <m:rPr>
-                          <m:nor/>
-                        </m:rPr>
-                        <w:rPr>
-                          <w:rFonts w:ascii="Cambria Math"/>
-                        </w:rPr>
-                        <m:t>emoval</m:t>
+                        <m:t>Removal</m:t>
                       </m:r>
                     </m:e>
                     <m:sub>
@@ -6564,7 +6677,7 @@
                       </m:r>
                       <m:ctrlPr>
                         <w:rPr>
-                          <w:rFonts w:ascii="Cambria Math"/>
+                          <w:rFonts w:ascii="Cambria Math" w:hAnsi="Cambria Math"/>
                           <w:i/>
                         </w:rPr>
                       </m:ctrlPr>
@@ -6574,7 +6687,7 @@
                     <m:sSubPr>
                       <m:ctrlPr>
                         <w:rPr>
-                          <w:rFonts w:ascii="Cambria Math"/>
+                          <w:rFonts w:ascii="Cambria Math" w:hAnsi="Cambria Math"/>
                           <w:i/>
                         </w:rPr>
                       </m:ctrlPr>
@@ -6598,12 +6711,6 @@
                   </m:sSub>
                 </m:e>
               </m:d>
-              <m:ctrlPr>
-                <w:rPr>
-                  <w:rFonts w:ascii="Cambria Math" w:hAnsi="Cambria Math"/>
-                  <w:i/>
-                </w:rPr>
-              </m:ctrlPr>
             </m:e>
           </m:func>
           <m:r>
@@ -6623,14 +6730,27 @@
       <w:r>
         <w:t xml:space="preserve">( </w:t>
       </w:r>
-      <w:fldSimple w:instr=" SEQ ( \* ARABIC ">
-        <w:r>
-          <w:rPr>
-            <w:noProof/>
-          </w:rPr>
-          <w:t>12</w:t>
-        </w:r>
-      </w:fldSimple>
+      <w:r>
+        <w:fldChar w:fldCharType="begin"/>
+      </w:r>
+      <w:r>
+        <w:instrText xml:space="preserve"> SEQ ( \* ARABIC </w:instrText>
+      </w:r>
+      <w:r>
+        <w:fldChar w:fldCharType="separate"/>
+      </w:r>
+      <w:r>
+        <w:rPr>
+          <w:noProof/>
+        </w:rPr>
+        <w:t>12</w:t>
+      </w:r>
+      <w:r>
+        <w:rPr>
+          <w:noProof/>
+        </w:rPr>
+        <w:fldChar w:fldCharType="end"/>
+      </w:r>
       <w:r>
         <w:t>)</w:t>
       </w:r>
@@ -6645,7 +6765,6 @@
         </w:tabs>
       </w:pPr>
       <w:r>
-        <w:lastRenderedPageBreak/>
         <w:t xml:space="preserve"> where </w:t>
       </w:r>
       <w:r>
@@ -6706,7 +6825,7 @@
             <m:sSubSupPr>
               <m:ctrlPr>
                 <w:rPr>
-                  <w:rFonts w:ascii="Cambria Math"/>
+                  <w:rFonts w:ascii="Cambria Math" w:hAnsi="Cambria Math"/>
                   <w:i/>
                 </w:rPr>
               </m:ctrlPr>
@@ -6746,7 +6865,7 @@
             <m:fPr>
               <m:ctrlPr>
                 <w:rPr>
-                  <w:rFonts w:ascii="Cambria Math"/>
+                  <w:rFonts w:ascii="Cambria Math" w:hAnsi="Cambria Math"/>
                 </w:rPr>
               </m:ctrlPr>
             </m:fPr>
@@ -6755,7 +6874,7 @@
                 <m:sSubPr>
                   <m:ctrlPr>
                     <w:rPr>
-                      <w:rFonts w:ascii="Cambria Math"/>
+                      <w:rFonts w:ascii="Cambria Math" w:hAnsi="Cambria Math"/>
                     </w:rPr>
                   </m:ctrlPr>
                 </m:sSubPr>
@@ -6767,16 +6886,7 @@
                     <w:rPr>
                       <w:rFonts w:ascii="Cambria Math"/>
                     </w:rPr>
-                    <m:t>K</m:t>
-                  </m:r>
-                  <m:r>
-                    <m:rPr>
-                      <m:nor/>
-                    </m:rPr>
-                    <w:rPr>
-                      <w:rFonts w:ascii="Cambria Math"/>
-                    </w:rPr>
-                    <m:t>eep</m:t>
+                    <m:t>Keep</m:t>
                   </m:r>
                 </m:e>
                 <m:sub>
@@ -6788,7 +6898,7 @@
                   </m:r>
                   <m:ctrlPr>
                     <w:rPr>
-                      <w:rFonts w:ascii="Cambria Math"/>
+                      <w:rFonts w:ascii="Cambria Math" w:hAnsi="Cambria Math"/>
                       <w:i/>
                     </w:rPr>
                   </m:ctrlPr>
@@ -6798,7 +6908,7 @@
                 <m:sSubPr>
                   <m:ctrlPr>
                     <w:rPr>
-                      <w:rFonts w:ascii="Cambria Math"/>
+                      <w:rFonts w:ascii="Cambria Math" w:hAnsi="Cambria Math"/>
                       <w:i/>
                     </w:rPr>
                   </m:ctrlPr>
@@ -6822,7 +6932,7 @@
               </m:sSub>
               <m:ctrlPr>
                 <w:rPr>
-                  <w:rFonts w:ascii="Cambria Math"/>
+                  <w:rFonts w:ascii="Cambria Math" w:hAnsi="Cambria Math"/>
                   <w:i/>
                 </w:rPr>
               </m:ctrlPr>
@@ -6832,7 +6942,7 @@
                 <m:dPr>
                   <m:ctrlPr>
                     <w:rPr>
-                      <w:rFonts w:ascii="Cambria Math"/>
+                      <w:rFonts w:ascii="Cambria Math" w:hAnsi="Cambria Math"/>
                       <w:i/>
                     </w:rPr>
                   </m:ctrlPr>
@@ -6842,7 +6952,7 @@
                     <m:sSubPr>
                       <m:ctrlPr>
                         <w:rPr>
-                          <w:rFonts w:ascii="Cambria Math"/>
+                          <w:rFonts w:ascii="Cambria Math" w:hAnsi="Cambria Math"/>
                           <w:i/>
                         </w:rPr>
                       </m:ctrlPr>
@@ -6874,7 +6984,7 @@
                     <m:sSubPr>
                       <m:ctrlPr>
                         <w:rPr>
-                          <w:rFonts w:ascii="Cambria Math"/>
+                          <w:rFonts w:ascii="Cambria Math" w:hAnsi="Cambria Math"/>
                         </w:rPr>
                       </m:ctrlPr>
                     </m:sSubPr>
@@ -6886,16 +6996,7 @@
                         <w:rPr>
                           <w:rFonts w:ascii="Cambria Math"/>
                         </w:rPr>
-                        <m:t>R</m:t>
-                      </m:r>
-                      <m:r>
-                        <m:rPr>
-                          <m:nor/>
-                        </m:rPr>
-                        <w:rPr>
-                          <w:rFonts w:ascii="Cambria Math"/>
-                        </w:rPr>
-                        <m:t>emoval</m:t>
+                        <m:t>Removal</m:t>
                       </m:r>
                     </m:e>
                     <m:sub>
@@ -6907,7 +7008,7 @@
                       </m:r>
                       <m:ctrlPr>
                         <w:rPr>
-                          <w:rFonts w:ascii="Cambria Math"/>
+                          <w:rFonts w:ascii="Cambria Math" w:hAnsi="Cambria Math"/>
                           <w:i/>
                         </w:rPr>
                       </m:ctrlPr>
@@ -6917,7 +7018,7 @@
                     <m:sSubPr>
                       <m:ctrlPr>
                         <w:rPr>
-                          <w:rFonts w:ascii="Cambria Math"/>
+                          <w:rFonts w:ascii="Cambria Math" w:hAnsi="Cambria Math"/>
                           <w:i/>
                         </w:rPr>
                       </m:ctrlPr>
@@ -6939,12 +7040,6 @@
                       </m:r>
                     </m:sub>
                   </m:sSub>
-                  <m:ctrlPr>
-                    <w:rPr>
-                      <w:rFonts w:ascii="Cambria Math" w:hAnsi="Cambria Math"/>
-                      <w:i/>
-                    </w:rPr>
-                  </m:ctrlPr>
                 </m:e>
               </m:d>
               <m:ctrlPr>
@@ -6959,7 +7054,7 @@
             <m:dPr>
               <m:ctrlPr>
                 <w:rPr>
-                  <w:rFonts w:ascii="Cambria Math"/>
+                  <w:rFonts w:ascii="Cambria Math" w:hAnsi="Cambria Math"/>
                   <w:i/>
                 </w:rPr>
               </m:ctrlPr>
@@ -6981,7 +7076,7 @@
                 <m:sSubPr>
                   <m:ctrlPr>
                     <w:rPr>
-                      <w:rFonts w:ascii="Cambria Math"/>
+                      <w:rFonts w:ascii="Cambria Math" w:hAnsi="Cambria Math"/>
                       <w:i/>
                     </w:rPr>
                   </m:ctrlPr>
@@ -7003,19 +7098,13 @@
                   </m:r>
                 </m:sub>
               </m:sSub>
-              <m:ctrlPr>
-                <w:rPr>
-                  <w:rFonts w:ascii="Cambria Math" w:hAnsi="Cambria Math"/>
-                  <w:i/>
-                </w:rPr>
-              </m:ctrlPr>
             </m:e>
           </m:d>
           <m:sSub>
             <m:sSubPr>
               <m:ctrlPr>
                 <w:rPr>
-                  <w:rFonts w:ascii="Cambria Math"/>
+                  <w:rFonts w:ascii="Cambria Math" w:hAnsi="Cambria Math"/>
                   <w:i/>
                 </w:rPr>
               </m:ctrlPr>
@@ -7054,14 +7143,27 @@
       <w:r>
         <w:t xml:space="preserve">( </w:t>
       </w:r>
-      <w:fldSimple w:instr=" SEQ ( \* ARABIC ">
-        <w:r>
-          <w:rPr>
-            <w:noProof/>
-          </w:rPr>
-          <w:t>13</w:t>
-        </w:r>
-      </w:fldSimple>
+      <w:r>
+        <w:fldChar w:fldCharType="begin"/>
+      </w:r>
+      <w:r>
+        <w:instrText xml:space="preserve"> SEQ ( \* ARABIC </w:instrText>
+      </w:r>
+      <w:r>
+        <w:fldChar w:fldCharType="separate"/>
+      </w:r>
+      <w:r>
+        <w:rPr>
+          <w:noProof/>
+        </w:rPr>
+        <w:t>13</w:t>
+      </w:r>
+      <w:r>
+        <w:rPr>
+          <w:noProof/>
+        </w:rPr>
+        <w:fldChar w:fldCharType="end"/>
+      </w:r>
       <w:r>
         <w:t>)</w:t>
       </w:r>
@@ -7103,14 +7205,7 @@
           <w:rFonts w:cs="Times New Roman"/>
           <w:szCs w:val="24"/>
         </w:rPr>
-        <w:t>is a component of fishery selectivity</w:t>
-      </w:r>
-      <w:r>
-        <w:rPr>
-          <w:rFonts w:cs="Times New Roman"/>
-          <w:szCs w:val="24"/>
-        </w:rPr>
-        <w:t>. L</w:t>
+        <w:t>is a component of fishery selectivity. L</w:t>
       </w:r>
       <w:r>
         <w:rPr>
@@ -7154,7 +7249,7 @@
             <m:sSubSupPr>
               <m:ctrlPr>
                 <w:rPr>
-                  <w:rFonts w:ascii="Cambria Math"/>
+                  <w:rFonts w:ascii="Cambria Math" w:hAnsi="Cambria Math"/>
                   <w:i/>
                 </w:rPr>
               </m:ctrlPr>
@@ -7194,7 +7289,7 @@
             <m:sSubSupPr>
               <m:ctrlPr>
                 <w:rPr>
-                  <w:rFonts w:ascii="Cambria Math"/>
+                  <w:rFonts w:ascii="Cambria Math" w:hAnsi="Cambria Math"/>
                   <w:i/>
                 </w:rPr>
               </m:ctrlPr>
@@ -7228,7 +7323,7 @@
             <m:sSubPr>
               <m:ctrlPr>
                 <w:rPr>
-                  <w:rFonts w:ascii="Cambria Math"/>
+                  <w:rFonts w:ascii="Cambria Math" w:hAnsi="Cambria Math"/>
                   <w:i/>
                 </w:rPr>
               </m:ctrlPr>
@@ -7261,14 +7356,27 @@
       <w:r>
         <w:t xml:space="preserve">( </w:t>
       </w:r>
-      <w:fldSimple w:instr=" SEQ ( \* ARABIC ">
-        <w:r>
-          <w:rPr>
-            <w:noProof/>
-          </w:rPr>
-          <w:t>14</w:t>
-        </w:r>
-      </w:fldSimple>
+      <w:r>
+        <w:fldChar w:fldCharType="begin"/>
+      </w:r>
+      <w:r>
+        <w:instrText xml:space="preserve"> SEQ ( \* ARABIC </w:instrText>
+      </w:r>
+      <w:r>
+        <w:fldChar w:fldCharType="separate"/>
+      </w:r>
+      <w:r>
+        <w:rPr>
+          <w:noProof/>
+        </w:rPr>
+        <w:t>14</w:t>
+      </w:r>
+      <w:r>
+        <w:rPr>
+          <w:noProof/>
+        </w:rPr>
+        <w:fldChar w:fldCharType="end"/>
+      </w:r>
       <w:r>
         <w:t>)</w:t>
       </w:r>
@@ -7329,19 +7437,7 @@
         <w:t>,</w:t>
       </w:r>
       <w:r>
-        <w:t xml:space="preserve"> is currently restricted to logistic selectivity, with input parameters SL50 and SL95, </w:t>
-      </w:r>
-      <w:r>
-        <w:t>reflecting the lengths at which 50% and 95% of the population are mature</w:t>
-      </w:r>
-      <w:r>
-        <w:t xml:space="preserve"> vulnerable to the gear</w:t>
-      </w:r>
-      <w:r>
-        <w:t>, respectively</w:t>
-      </w:r>
-      <w:r>
-        <w:t>. Retention</w:t>
+        <w:t xml:space="preserve"> is currently restricted to logistic selectivity, with input parameters SL50 and SL95, reflecting the lengths at which 50% and 95% of the population are mature vulnerable to the gear, respectively. Retention</w:t>
       </w:r>
       <w:r>
         <w:t xml:space="preserve">, </w:t>
@@ -7363,7 +7459,11 @@
         <w:t xml:space="preserve">slot limit’. </w:t>
       </w:r>
       <w:r>
-        <w:t>Additionally, the maximum level of retention (e.g., a quantity between 0 and 1) can be specified for any of the above stated retention types. Finally, a discard mortality proportion</w:t>
+        <w:t xml:space="preserve">Additionally, the maximum level of retention (e.g., a quantity between 0 </w:t>
+      </w:r>
+      <w:r>
+        <w:lastRenderedPageBreak/>
+        <w:t>and 1) can be specified for any of the above stated retention types. Finally, a discard mortality proportion</w:t>
       </w:r>
       <w:r>
         <w:t>,</w:t>
@@ -7512,14 +7612,27 @@
       <w:r>
         <w:t xml:space="preserve">( </w:t>
       </w:r>
-      <w:fldSimple w:instr=" SEQ ( \* ARABIC ">
-        <w:r>
-          <w:rPr>
-            <w:noProof/>
-          </w:rPr>
-          <w:t>15</w:t>
-        </w:r>
-      </w:fldSimple>
+      <w:r>
+        <w:fldChar w:fldCharType="begin"/>
+      </w:r>
+      <w:r>
+        <w:instrText xml:space="preserve"> SEQ ( \* ARABIC </w:instrText>
+      </w:r>
+      <w:r>
+        <w:fldChar w:fldCharType="separate"/>
+      </w:r>
+      <w:r>
+        <w:rPr>
+          <w:noProof/>
+        </w:rPr>
+        <w:t>15</w:t>
+      </w:r>
+      <w:r>
+        <w:rPr>
+          <w:noProof/>
+        </w:rPr>
+        <w:fldChar w:fldCharType="end"/>
+      </w:r>
       <w:r>
         <w:t>)</w:t>
       </w:r>
@@ -7667,14 +7780,27 @@
       <w:r>
         <w:t xml:space="preserve">( </w:t>
       </w:r>
-      <w:fldSimple w:instr=" SEQ ( \* ARABIC ">
-        <w:r>
-          <w:rPr>
-            <w:noProof/>
-          </w:rPr>
-          <w:t>16</w:t>
-        </w:r>
-      </w:fldSimple>
+      <w:r>
+        <w:fldChar w:fldCharType="begin"/>
+      </w:r>
+      <w:r>
+        <w:instrText xml:space="preserve"> SEQ ( \* ARABIC </w:instrText>
+      </w:r>
+      <w:r>
+        <w:fldChar w:fldCharType="separate"/>
+      </w:r>
+      <w:r>
+        <w:rPr>
+          <w:noProof/>
+        </w:rPr>
+        <w:t>16</w:t>
+      </w:r>
+      <w:r>
+        <w:rPr>
+          <w:noProof/>
+        </w:rPr>
+        <w:fldChar w:fldCharType="end"/>
+      </w:r>
       <w:r>
         <w:t>)</w:t>
       </w:r>
@@ -7873,16 +7999,75 @@
       <w:r>
         <w:t xml:space="preserve">( </w:t>
       </w:r>
-      <w:fldSimple w:instr=" SEQ ( \* ARABIC ">
-        <w:r>
-          <w:rPr>
-            <w:noProof/>
-          </w:rPr>
-          <w:t>17</w:t>
-        </w:r>
-      </w:fldSimple>
+      <w:r>
+        <w:fldChar w:fldCharType="begin"/>
+      </w:r>
+      <w:r>
+        <w:instrText xml:space="preserve"> SEQ ( \* ARABIC </w:instrText>
+      </w:r>
+      <w:r>
+        <w:fldChar w:fldCharType="separate"/>
+      </w:r>
+      <w:r>
+        <w:rPr>
+          <w:noProof/>
+        </w:rPr>
+        <w:t>17</w:t>
+      </w:r>
+      <w:r>
+        <w:rPr>
+          <w:noProof/>
+        </w:rPr>
+        <w:fldChar w:fldCharType="end"/>
+      </w:r>
       <w:r>
         <w:t>)</w:t>
+      </w:r>
+    </w:p>
+    <w:p>
+      <w:pPr>
+        <w:spacing w:line="480" w:lineRule="auto"/>
+        <w:contextualSpacing/>
+        <w:rPr>
+          <w:rFonts w:cs="Times New Roman"/>
+          <w:szCs w:val="24"/>
+        </w:rPr>
+      </w:pPr>
+      <w:bookmarkStart w:id="6" w:name="_Toc101360200"/>
+      <w:r>
+        <w:rPr>
+          <w:rFonts w:cs="Times New Roman"/>
+          <w:szCs w:val="24"/>
+        </w:rPr>
+        <w:t xml:space="preserve">Uncertainty in </w:t>
+      </w:r>
+      <w:r>
+        <w:rPr>
+          <w:rFonts w:cs="Times New Roman"/>
+          <w:szCs w:val="24"/>
+        </w:rPr>
+        <w:t>vulnerability and retention</w:t>
+      </w:r>
+      <w:r>
+        <w:rPr>
+          <w:rFonts w:cs="Times New Roman"/>
+          <w:szCs w:val="24"/>
+        </w:rPr>
+        <w:t xml:space="preserve"> can be accounted for by specifying parameter ranges, rather than point estimates. Each iteration will produce a unique </w:t>
+      </w:r>
+      <w:r>
+        <w:rPr>
+          <w:rFonts w:cs="Times New Roman"/>
+          <w:szCs w:val="24"/>
+        </w:rPr>
+        <w:t xml:space="preserve">selectivity and/or retention characteristics </w:t>
+      </w:r>
+      <w:r>
+        <w:rPr>
+          <w:rFonts w:cs="Times New Roman"/>
+          <w:szCs w:val="24"/>
+        </w:rPr>
+        <w:t>based on independent draws from uniform distributions that correspond to the specified minimum and maximum for each parameter.</w:t>
       </w:r>
     </w:p>
     <w:p>
@@ -7891,7 +8076,6 @@
         <w:spacing w:line="480" w:lineRule="auto"/>
         <w:contextualSpacing/>
       </w:pPr>
-      <w:bookmarkStart w:id="6" w:name="_Toc101360200"/>
       <w:r>
         <w:t>Observation</w:t>
       </w:r>
@@ -7973,6 +8157,7 @@
       </w:pPr>
       <w:bookmarkStart w:id="7" w:name="_Toc101360201"/>
       <w:r>
+        <w:lastRenderedPageBreak/>
         <w:t>Growth-type</w:t>
       </w:r>
       <w:r>
@@ -8027,21 +8212,7 @@
         <w:rPr>
           <w:rFonts w:cs="Times New Roman"/>
         </w:rPr>
-        <w:t xml:space="preserve">(Walters and Martell 2004, Pine III et al. 2015, </w:t>
-      </w:r>
-      <w:proofErr w:type="spellStart"/>
-      <w:r>
-        <w:rPr>
-          <w:rFonts w:cs="Times New Roman"/>
-        </w:rPr>
-        <w:t>Hordyk</w:t>
-      </w:r>
-      <w:proofErr w:type="spellEnd"/>
-      <w:r>
-        <w:rPr>
-          <w:rFonts w:cs="Times New Roman"/>
-        </w:rPr>
-        <w:t xml:space="preserve"> et al. 2016)</w:t>
+        <w:t>(Walters and Martell 2004, Pine III et al. 2015, Hordyk et al. 2016)</w:t>
       </w:r>
       <w:r>
         <w:fldChar w:fldCharType="end"/>
@@ -8080,14 +8251,7 @@
           <w:i/>
           <w:iCs/>
         </w:rPr>
-        <w:t>=1,2…G</w:t>
-      </w:r>
-      <w:r>
-        <w:rPr>
-          <w:i/>
-          <w:iCs/>
-        </w:rPr>
-        <w:t xml:space="preserve">. </w:t>
+        <w:t xml:space="preserve">=1,2…G. </w:t>
       </w:r>
       <w:r>
         <w:t xml:space="preserve">Each group differs in terms of its </w:t>
@@ -8283,13 +8447,7 @@
         <w:rPr>
           <w:rFonts w:cs="Times New Roman"/>
         </w:rPr>
-        <w:t>increments</w:t>
-      </w:r>
-      <w:r>
-        <w:rPr>
-          <w:rFonts w:cs="Times New Roman"/>
-        </w:rPr>
-        <w:t xml:space="preserve">. A default value of </w:t>
+        <w:t xml:space="preserve">increments. A default value of </w:t>
       </w:r>
       <w:r>
         <w:rPr>
@@ -8312,19 +8470,7 @@
         <w:rPr>
           <w:rFonts w:cs="Times New Roman"/>
         </w:rPr>
-        <w:t xml:space="preserve"> = 0.1</w:t>
-      </w:r>
-      <w:r>
-        <w:rPr>
-          <w:rFonts w:cs="Times New Roman"/>
-        </w:rPr>
-        <w:t xml:space="preserve"> </w:t>
-      </w:r>
-      <w:r>
-        <w:rPr>
-          <w:rFonts w:cs="Times New Roman"/>
-        </w:rPr>
-        <w:t xml:space="preserve">and </w:t>
+        <w:t xml:space="preserve"> = 0.1 and </w:t>
       </w:r>
       <w:r>
         <w:rPr>
@@ -8358,19 +8504,7 @@
         <w:rPr>
           <w:rFonts w:cs="Times New Roman"/>
         </w:rPr>
-        <w:t>=</w:t>
-      </w:r>
-      <w:r>
-        <w:rPr>
-          <w:rFonts w:cs="Times New Roman"/>
-        </w:rPr>
-        <w:t>7</w:t>
-      </w:r>
-      <w:r>
-        <w:rPr>
-          <w:rFonts w:cs="Times New Roman"/>
-        </w:rPr>
-        <w:t xml:space="preserve"> representing </w:t>
+        <w:t xml:space="preserve">=7 representing </w:t>
       </w:r>
       <m:oMath>
         <m:sSub>
@@ -8426,13 +8560,7 @@
         <w:t xml:space="preserve"> Cohort size assigned to each group is determined by distributing a </w:t>
       </w:r>
       <w:r>
-        <w:t xml:space="preserve">fraction of </w:t>
-      </w:r>
-      <w:r>
-        <w:t xml:space="preserve">annual </w:t>
-      </w:r>
-      <w:r>
-        <w:t xml:space="preserve">recruits in each group, </w:t>
+        <w:t xml:space="preserve">fraction of annual recruits in each group, </w:t>
       </w:r>
       <w:r>
         <w:rPr>
@@ -8480,13 +8608,7 @@
         <w:rPr>
           <w:rFonts w:eastAsiaTheme="minorEastAsia"/>
         </w:rPr>
-        <w:t>.</w:t>
-      </w:r>
-      <w:r>
-        <w:rPr>
-          <w:rFonts w:eastAsiaTheme="minorEastAsia"/>
-        </w:rPr>
-        <w:t xml:space="preserve"> </w:t>
+        <w:t xml:space="preserve">. </w:t>
       </w:r>
       <w:r>
         <w:rPr>
@@ -8736,22 +8858,26 @@
         </w:rPr>
         <w:t>.</w:t>
       </w:r>
-    </w:p>
-    <w:p>
-      <w:pPr>
-        <w:pStyle w:val="5Reportstyle"/>
-        <w:ind w:firstLine="360"/>
-      </w:pPr>
-    </w:p>
-    <w:p>
-      <w:pPr>
-        <w:pStyle w:val="NoSpacing"/>
-      </w:pPr>
-    </w:p>
-    <w:p>
-      <w:pPr>
-        <w:pStyle w:val="NoSpacing"/>
-      </w:pPr>
+      <w:r>
+        <w:rPr>
+          <w:rFonts w:eastAsiaTheme="minorEastAsia" w:cs="Times New Roman"/>
+        </w:rPr>
+        <w:t xml:space="preserve"> Functionality is also included such that if </w:t>
+      </w:r>
+      <w:r>
+        <w:rPr>
+          <w:rFonts w:eastAsiaTheme="minorEastAsia" w:cs="Times New Roman"/>
+          <w:i/>
+          <w:iCs/>
+        </w:rPr>
+        <w:t>G</w:t>
+      </w:r>
+      <w:r>
+        <w:rPr>
+          <w:rFonts w:eastAsiaTheme="minorEastAsia" w:cs="Times New Roman"/>
+        </w:rPr>
+        <w:t xml:space="preserve"> = 1, the model collapses to a simpler age-based model.</w:t>
+      </w:r>
     </w:p>
     <w:p/>
     <w:p>
@@ -8780,19 +8906,11 @@
       <w:r>
         <w:fldChar w:fldCharType="separate"/>
       </w:r>
-      <w:proofErr w:type="spellStart"/>
-      <w:r>
-        <w:rPr>
-          <w:rFonts w:cs="Times New Roman"/>
-        </w:rPr>
-        <w:t>Beverton</w:t>
-      </w:r>
-      <w:proofErr w:type="spellEnd"/>
-      <w:r>
-        <w:rPr>
-          <w:rFonts w:cs="Times New Roman"/>
-        </w:rPr>
-        <w:t>, R. J. H., and S. J. Holt. 1957. On the dynamics of exploited fish populations. Chapman and Hall, London UK.</w:t>
+      <w:r>
+        <w:rPr>
+          <w:rFonts w:cs="Times New Roman"/>
+        </w:rPr>
+        <w:t>Beverton, R. J. H., and S. J. Holt. 1957. On the dynamics of exploited fish populations. Chapman and Hall, London UK.</w:t>
       </w:r>
     </w:p>
     <w:p>
@@ -8802,33 +8920,11 @@
           <w:rFonts w:cs="Times New Roman"/>
         </w:rPr>
       </w:pPr>
-      <w:proofErr w:type="spellStart"/>
-      <w:r>
-        <w:rPr>
-          <w:rFonts w:cs="Times New Roman"/>
-        </w:rPr>
-        <w:t>Hordyk</w:t>
-      </w:r>
-      <w:proofErr w:type="spellEnd"/>
-      <w:r>
-        <w:rPr>
-          <w:rFonts w:cs="Times New Roman"/>
-        </w:rPr>
-        <w:t xml:space="preserve">, A. R., K. Ono, J. D. Prince, and C. J. Walters. 2016. A simple length-structured model based on life history ratios and incorporating size-dependent selectivity: application to spawning potential ratios for data-poor stocks. Can J Fish </w:t>
-      </w:r>
-      <w:proofErr w:type="spellStart"/>
-      <w:r>
-        <w:rPr>
-          <w:rFonts w:cs="Times New Roman"/>
-        </w:rPr>
-        <w:t>Aquat</w:t>
-      </w:r>
-      <w:proofErr w:type="spellEnd"/>
-      <w:r>
-        <w:rPr>
-          <w:rFonts w:cs="Times New Roman"/>
-        </w:rPr>
-        <w:t xml:space="preserve"> Sci. 73:1787–1799.</w:t>
+      <w:r>
+        <w:rPr>
+          <w:rFonts w:cs="Times New Roman"/>
+        </w:rPr>
+        <w:t>Hordyk, A. R., K. Ono, J. D. Prince, and C. J. Walters. 2016. A simple length-structured model based on life history ratios and incorporating size-dependent selectivity: application to spawning potential ratios for data-poor stocks. Can J Fish Aquat Sci. 73:1787–1799.</w:t>
       </w:r>
     </w:p>
     <w:p>
@@ -8842,63 +8938,7 @@
         <w:rPr>
           <w:rFonts w:cs="Times New Roman"/>
         </w:rPr>
-        <w:t xml:space="preserve">Pine III, W., C. Walters, E. Camp, R. </w:t>
-      </w:r>
-      <w:proofErr w:type="spellStart"/>
-      <w:r>
-        <w:rPr>
-          <w:rFonts w:cs="Times New Roman"/>
-        </w:rPr>
-        <w:t>Bouchillon</w:t>
-      </w:r>
-      <w:proofErr w:type="spellEnd"/>
-      <w:r>
-        <w:rPr>
-          <w:rFonts w:cs="Times New Roman"/>
-        </w:rPr>
-        <w:t xml:space="preserve">, R. Ahrens, L. </w:t>
-      </w:r>
-      <w:proofErr w:type="spellStart"/>
-      <w:r>
-        <w:rPr>
-          <w:rFonts w:cs="Times New Roman"/>
-        </w:rPr>
-        <w:t>Sturmer</w:t>
-      </w:r>
-      <w:proofErr w:type="spellEnd"/>
-      <w:r>
-        <w:rPr>
-          <w:rFonts w:cs="Times New Roman"/>
-        </w:rPr>
-        <w:t>, and M. Berrigan. 2015. The curious case of eastern oyster &lt;</w:t>
-      </w:r>
-      <w:proofErr w:type="spellStart"/>
-      <w:r>
-        <w:rPr>
-          <w:rFonts w:cs="Times New Roman"/>
-        </w:rPr>
-        <w:t>em</w:t>
-      </w:r>
-      <w:proofErr w:type="spellEnd"/>
-      <w:r>
-        <w:rPr>
-          <w:rFonts w:cs="Times New Roman"/>
-        </w:rPr>
-        <w:t>&gt;Crassostrea virginica&lt;/</w:t>
-      </w:r>
-      <w:proofErr w:type="spellStart"/>
-      <w:r>
-        <w:rPr>
-          <w:rFonts w:cs="Times New Roman"/>
-        </w:rPr>
-        <w:t>em</w:t>
-      </w:r>
-      <w:proofErr w:type="spellEnd"/>
-      <w:r>
-        <w:rPr>
-          <w:rFonts w:cs="Times New Roman"/>
-        </w:rPr>
-        <w:t>&gt; stock status in Apalachicola Bay, Florida. Ecology and Society 20.</w:t>
+        <w:t>Pine III, W., C. Walters, E. Camp, R. Bouchillon, R. Ahrens, L. Sturmer, and M. Berrigan. 2015. The curious case of eastern oyster &lt;em&gt;Crassostrea virginica&lt;/em&gt; stock status in Apalachicola Bay, Florida. Ecology and Society 20.</w:t>
       </w:r>
     </w:p>
     <w:p>
@@ -8912,21 +8952,8 @@
         <w:rPr>
           <w:rFonts w:cs="Times New Roman"/>
         </w:rPr>
-        <w:t xml:space="preserve">Punt, A. E., D. S. Butterworth, C. L. de Moor, J. A. A. De Oliveira, and M. Haddon. 2016. Management strategy evaluation: best practices. Fish </w:t>
-      </w:r>
-      <w:proofErr w:type="spellStart"/>
-      <w:r>
-        <w:rPr>
-          <w:rFonts w:cs="Times New Roman"/>
-        </w:rPr>
-        <w:t>Fish</w:t>
-      </w:r>
-      <w:proofErr w:type="spellEnd"/>
-      <w:r>
-        <w:rPr>
-          <w:rFonts w:cs="Times New Roman"/>
-        </w:rPr>
-        <w:t>. 17:303–334.</w:t>
+        <w:lastRenderedPageBreak/>
+        <w:t>Punt, A. E., D. S. Butterworth, C. L. de Moor, J. A. A. De Oliveira, and M. Haddon. 2016. Management strategy evaluation: best practices. Fish Fish. 17:303–334.</w:t>
       </w:r>
     </w:p>
     <w:p>
@@ -8940,21 +8967,7 @@
         <w:rPr>
           <w:rFonts w:cs="Times New Roman"/>
         </w:rPr>
-        <w:t xml:space="preserve">Quinn, T. J. I., and R. B. </w:t>
-      </w:r>
-      <w:proofErr w:type="spellStart"/>
-      <w:r>
-        <w:rPr>
-          <w:rFonts w:cs="Times New Roman"/>
-        </w:rPr>
-        <w:t>Deriso</w:t>
-      </w:r>
-      <w:proofErr w:type="spellEnd"/>
-      <w:r>
-        <w:rPr>
-          <w:rFonts w:cs="Times New Roman"/>
-        </w:rPr>
-        <w:t>. 1999. Quantitative Fish Dynamics. Oxford University Press, New York, USA.</w:t>
+        <w:t>Quinn, T. J. I., and R. B. Deriso. 1999. Quantitative Fish Dynamics. Oxford University Press, New York, USA.</w:t>
       </w:r>
     </w:p>
     <w:p>
@@ -11043,6 +11056,7 @@
   <w:style w:type="character" w:default="1" w:styleId="DefaultParagraphFont">
     <w:name w:val="Default Paragraph Font"/>
     <w:uiPriority w:val="1"/>
+    <w:semiHidden/>
     <w:unhideWhenUsed/>
   </w:style>
   <w:style w:type="table" w:default="1" w:styleId="TableNormal">

</xml_diff>